<commit_message>
biol345 and dispersal results
</commit_message>
<xml_diff>
--- a/DispersalSimulation/PaperOutput/ResultsDispersalSimulation.docx
+++ b/DispersalSimulation/PaperOutput/ResultsDispersalSimulation.docx
@@ -41,7 +41,7 @@
         <w:pStyle w:val="Date"/>
       </w:pPr>
       <w:r>
-        <w:t xml:space="preserve">06</w:t>
+        <w:t xml:space="preserve">08</w:t>
       </w:r>
       <w:r>
         <w:t xml:space="preserve"> </w:t>
@@ -418,18 +418,7 @@
         <w:rPr>
           <w:rStyle w:val="VerbatimChar"/>
         </w:rPr>
-        <w:t xml:space="preserve">Warning: Removed 8 rows containing missing values (geom_path).</w:t>
-      </w:r>
-    </w:p>
-    <w:p>
-      <w:pPr>
-        <w:pStyle w:val="SourceCode"/>
-      </w:pPr>
-      <w:r>
-        <w:rPr>
-          <w:rStyle w:val="VerbatimChar"/>
-        </w:rPr>
-        <w:t xml:space="preserve">Warning: Removed 54 rows containing missing values (geom_point).</w:t>
+        <w:t xml:space="preserve">Warning: Removed 50 rows containing missing values (geom_smooth).</w:t>
       </w:r>
     </w:p>
     <w:p>
@@ -788,7 +777,7 @@
         <w:rPr>
           <w:rStyle w:val="VerbatimChar"/>
         </w:rPr>
-        <w:t xml:space="preserve">Warning: Removed 5 rows containing missing values (geom_point).</w:t>
+        <w:t xml:space="preserve">Warning: Removed 7 rows containing missing values (geom_point).</w:t>
       </w:r>
     </w:p>
     <w:p>
@@ -1152,7 +1141,7 @@
     </w:lvl>
   </w:abstractNum>
   <w:abstractNum w:abstractNumId="990">
-    <w:nsid w:val="d50b53ac"/>
+    <w:nsid w:val="b32cc3cf"/>
     <w:multiLevelType w:val="multilevel"/>
     <w:lvl w:ilvl="0">
       <w:numFmt w:val="bullet"/>
@@ -1233,7 +1222,7 @@
     </w:lvl>
   </w:abstractNum>
   <w:abstractNum w:abstractNumId="99331">
-    <w:nsid w:val="1939d5b4"/>
+    <w:nsid w:val="fd024201"/>
     <w:multiLevelType w:val="multilevel"/>
     <w:lvl w:ilvl="0">
       <w:start w:val="1"/>
@@ -1321,7 +1310,7 @@
     </w:lvl>
   </w:abstractNum>
   <w:abstractNum w:abstractNumId="99332">
-    <w:nsid w:val="650111b6"/>
+    <w:nsid w:val="b4d4cdb8"/>
     <w:multiLevelType w:val="multilevel"/>
     <w:lvl w:ilvl="0">
       <w:start w:val="2"/>
@@ -1409,7 +1398,7 @@
     </w:lvl>
   </w:abstractNum>
   <w:abstractNum w:abstractNumId="99333">
-    <w:nsid w:val="fb23a432"/>
+    <w:nsid w:val="445a9197"/>
     <w:multiLevelType w:val="multilevel"/>
     <w:lvl w:ilvl="0">
       <w:start w:val="3"/>
@@ -1497,7 +1486,7 @@
     </w:lvl>
   </w:abstractNum>
   <w:abstractNum w:abstractNumId="99334">
-    <w:nsid w:val="b9042b4e"/>
+    <w:nsid w:val="c8b8c6e2"/>
     <w:multiLevelType w:val="multilevel"/>
     <w:lvl w:ilvl="0">
       <w:start w:val="4"/>
@@ -1585,7 +1574,7 @@
     </w:lvl>
   </w:abstractNum>
   <w:abstractNum w:abstractNumId="99335">
-    <w:nsid w:val="b7b4343a"/>
+    <w:nsid w:val="48b87d1d"/>
     <w:multiLevelType w:val="multilevel"/>
     <w:lvl w:ilvl="0">
       <w:start w:val="5"/>
@@ -1673,7 +1662,7 @@
     </w:lvl>
   </w:abstractNum>
   <w:abstractNum w:abstractNumId="99336">
-    <w:nsid w:val="b08a1ee7"/>
+    <w:nsid w:val="2ba19b8b"/>
     <w:multiLevelType w:val="multilevel"/>
     <w:lvl w:ilvl="0">
       <w:start w:val="6"/>

</xml_diff>

<commit_message>
results - graphs to png
</commit_message>
<xml_diff>
--- a/DispersalSimulation/PaperOutput/ResultsDispersalSimulation.docx
+++ b/DispersalSimulation/PaperOutput/ResultsDispersalSimulation.docx
@@ -41,7 +41,7 @@
         <w:pStyle w:val="Date"/>
       </w:pPr>
       <w:r>
-        <w:t xml:space="preserve">07</w:t>
+        <w:t xml:space="preserve">08</w:t>
       </w:r>
       <w:r>
         <w:t xml:space="preserve"> </w:t>
@@ -78,25 +78,801 @@
     </w:p>
     <w:p>
       <w:pPr>
-        <w:pStyle w:val="FigureWithCaption"/>
+        <w:pStyle w:val="FirstParagraph"/>
+      </w:pPr>
+      <w:r>
+        <w:t xml:space="preserve">png</w:t>
+      </w:r>
+      <w:r>
+        <w:t xml:space="preserve"> </w:t>
+      </w:r>
+      <w:r>
+        <w:t xml:space="preserve">2</w:t>
+      </w:r>
+    </w:p>
+    <w:p>
+      <w:pPr>
+        <w:pStyle w:val="Compact"/>
+        <w:numPr>
+          <w:numId w:val="1001"/>
+          <w:ilvl w:val="0"/>
+        </w:numPr>
+      </w:pPr>
+      <w:r>
+        <w:rPr>
+          <w:i/>
+        </w:rPr>
+        <w:t xml:space="preserve">Figure [MetSurv]:Metapopulation survival against competition type by</w:t>
+      </w:r>
+      <w:r>
+        <w:rPr>
+          <w:i/>
+        </w:rPr>
+        <w:t xml:space="preserve"> </w:t>
+      </w:r>
+      <w:r>
+        <w:rPr>
+          <w:i/>
+        </w:rPr>
+        <w:t xml:space="preserve">minimum dispersal size. Competition type ranges from 0 to 1, with 0 being</w:t>
+      </w:r>
+      <w:r>
+        <w:rPr>
+          <w:i/>
+        </w:rPr>
+        <w:t xml:space="preserve"> </w:t>
+      </w:r>
+      <w:r>
+        <w:rPr>
+          <w:i/>
+        </w:rPr>
+        <w:t xml:space="preserve">full scramble competition and 1 is full contest competition. Individual size</w:t>
+      </w:r>
+      <w:r>
+        <w:rPr>
+          <w:i/>
+        </w:rPr>
+        <w:t xml:space="preserve"> </w:t>
+      </w:r>
+      <w:r>
+        <w:rPr>
+          <w:i/>
+        </w:rPr>
+        <w:t xml:space="preserve">varies from 0 to 1. Environmental variance is 0.</w:t>
+      </w:r>
+    </w:p>
+    <w:p>
+      <w:pPr>
+        <w:pStyle w:val="FirstParagraph"/>
+      </w:pPr>
+      <w:r>
+        <w:t xml:space="preserve">[This is a figure caption for the metsurv figure</w:t>
+      </w:r>
+      <w:r>
+        <w:t xml:space="preserve"> </w:t>
+      </w:r>
+      <w:r>
+        <w:t xml:space="preserve">]</w:t>
+      </w:r>
+    </w:p>
+    <w:p>
+      <w:pPr>
+        <w:pStyle w:val="BodyText"/>
+      </w:pPr>
+      <w:r>
+        <w:t xml:space="preserve">[This is a figure caption for the metsurv figure but number 2</w:t>
+      </w:r>
+      <w:r>
+        <w:t xml:space="preserve"> </w:t>
+      </w:r>
+      <w:r>
+        <w:t xml:space="preserve">]</w:t>
+      </w:r>
+    </w:p>
+    <w:p>
+      <w:pPr>
+        <w:pStyle w:val="BodyText"/>
+      </w:pPr>
+      <w:r>
+        <w:t xml:space="preserve">see figure</w:t>
+      </w:r>
+      <w:r>
+        <w:t xml:space="preserve"> </w:t>
+      </w:r>
+      <w:r>
+        <w:t xml:space="preserve"> </w:t>
+      </w:r>
+      <w:r>
+        <w:t xml:space="preserve">or try the figure</w:t>
+      </w:r>
+      <w:r>
+        <w:t xml:space="preserve"> </w:t>
+      </w:r>
+    </w:p>
+    <w:p>
+      <w:pPr>
+        <w:pStyle w:val="Heading2"/>
+      </w:pPr>
+      <w:bookmarkStart w:id="23" w:name="metapopulation-survival-against-population-survival"/>
+      <w:bookmarkEnd w:id="23"/>
+      <w:r>
+        <w:t xml:space="preserve">Metapopulation survival against population survival</w:t>
+      </w:r>
+    </w:p>
+    <w:p>
+      <w:pPr>
+        <w:pStyle w:val="SourceCode"/>
+      </w:pPr>
+      <w:r>
+        <w:rPr>
+          <w:rStyle w:val="VerbatimChar"/>
+        </w:rPr>
+        <w:t xml:space="preserve">Warning: Removed 21 rows containing missing values (geom_point).</w:t>
+      </w:r>
+    </w:p>
+    <w:p>
+      <w:pPr>
+        <w:pStyle w:val="SourceCode"/>
+      </w:pPr>
+      <w:r>
+        <w:rPr>
+          <w:rStyle w:val="VerbatimChar"/>
+        </w:rPr>
+        <w:t xml:space="preserve">Warning: Removed 64 rows containing missing values (geom_smooth).</w:t>
+      </w:r>
+    </w:p>
+    <w:p>
+      <w:pPr>
+        <w:pStyle w:val="SourceCode"/>
+      </w:pPr>
+      <w:r>
+        <w:rPr>
+          <w:rStyle w:val="VerbatimChar"/>
+        </w:rPr>
+        <w:t xml:space="preserve">png </w:t>
+      </w:r>
+      <w:r>
+        <w:br w:type="textWrapping"/>
+      </w:r>
+      <w:r>
+        <w:rPr>
+          <w:rStyle w:val="VerbatimChar"/>
+        </w:rPr>
+        <w:t xml:space="preserve">  2 </w:t>
+      </w:r>
+    </w:p>
+    <w:p>
+      <w:pPr>
+        <w:pStyle w:val="Compact"/>
+        <w:numPr>
+          <w:numId w:val="1002"/>
+          <w:ilvl w:val="0"/>
+        </w:numPr>
+      </w:pPr>
+      <w:r>
+        <w:rPr>
+          <w:i/>
+        </w:rPr>
+        <w:t xml:space="preserve">Figure [MetSurvPop]: Population survival against metapopulation survival,</w:t>
+      </w:r>
+      <w:r>
+        <w:rPr>
+          <w:i/>
+        </w:rPr>
+        <w:t xml:space="preserve"> </w:t>
+      </w:r>
+      <w:r>
+        <w:rPr>
+          <w:i/>
+        </w:rPr>
+        <w:t xml:space="preserve">by minimum adult dispersal size and competition type. Competition type ranges</w:t>
+      </w:r>
+      <w:r>
+        <w:rPr>
+          <w:i/>
+        </w:rPr>
+        <w:t xml:space="preserve"> </w:t>
+      </w:r>
+      <w:r>
+        <w:rPr>
+          <w:i/>
+        </w:rPr>
+        <w:t xml:space="preserve">from 0 to 1, with 0 being full scramble competition and 1 is full contest</w:t>
+      </w:r>
+      <w:r>
+        <w:rPr>
+          <w:i/>
+        </w:rPr>
+        <w:t xml:space="preserve"> </w:t>
+      </w:r>
+      <w:r>
+        <w:rPr>
+          <w:i/>
+        </w:rPr>
+        <w:t xml:space="preserve">competition. There is no environmental variation.</w:t>
+      </w:r>
+    </w:p>
+    <w:p>
+      <w:pPr>
+        <w:pStyle w:val="Heading2"/>
+      </w:pPr>
+      <w:bookmarkStart w:id="24" w:name="metapopulation-survival-and-dispersal"/>
+      <w:bookmarkEnd w:id="24"/>
+      <w:r>
+        <w:t xml:space="preserve">Metapopulation survival and dispersal</w:t>
+      </w:r>
+    </w:p>
+    <w:p>
+      <w:pPr>
+        <w:pStyle w:val="SourceCode"/>
+      </w:pPr>
+      <w:r>
+        <w:rPr>
+          <w:rStyle w:val="VerbatimChar"/>
+        </w:rPr>
+        <w:t xml:space="preserve">png </w:t>
+      </w:r>
+      <w:r>
+        <w:br w:type="textWrapping"/>
+      </w:r>
+      <w:r>
+        <w:rPr>
+          <w:rStyle w:val="VerbatimChar"/>
+        </w:rPr>
+        <w:t xml:space="preserve">  2 </w:t>
+      </w:r>
+    </w:p>
+    <w:p>
+      <w:pPr>
+        <w:pStyle w:val="Compact"/>
+        <w:numPr>
+          <w:numId w:val="1003"/>
+          <w:ilvl w:val="0"/>
+        </w:numPr>
+      </w:pPr>
+      <w:r>
+        <w:rPr>
+          <w:i/>
+        </w:rPr>
+        <w:t xml:space="preserve">Figure [MetDis]: Comparing metapopulation survival to a binary measure of</w:t>
+      </w:r>
+      <w:r>
+        <w:rPr>
+          <w:i/>
+        </w:rPr>
+        <w:t xml:space="preserve"> </w:t>
+      </w:r>
+      <w:r>
+        <w:rPr>
+          <w:i/>
+        </w:rPr>
+        <w:t xml:space="preserve">whether any populations within the metapopulation produced dispersers at any</w:t>
+      </w:r>
+      <w:r>
+        <w:rPr>
+          <w:i/>
+        </w:rPr>
+        <w:t xml:space="preserve"> </w:t>
+      </w:r>
+      <w:r>
+        <w:rPr>
+          <w:i/>
+        </w:rPr>
+        <w:t xml:space="preserve">time. 0 means no disperal took place, 1 dispersal did take place. No</w:t>
+      </w:r>
+      <w:r>
+        <w:rPr>
+          <w:i/>
+        </w:rPr>
+        <w:t xml:space="preserve"> </w:t>
+      </w:r>
+      <w:r>
+        <w:rPr>
+          <w:i/>
+        </w:rPr>
+        <w:t xml:space="preserve">environmental variation</w:t>
+      </w:r>
+    </w:p>
+    <w:p>
+      <w:pPr>
+        <w:pStyle w:val="Heading2"/>
+      </w:pPr>
+      <w:bookmarkStart w:id="25" w:name="what-affects-dispersal"/>
+      <w:bookmarkEnd w:id="25"/>
+      <w:r>
+        <w:t xml:space="preserve">What affects dispersal?</w:t>
+      </w:r>
+    </w:p>
+    <w:p>
+      <w:pPr>
+        <w:pStyle w:val="SourceCode"/>
+      </w:pPr>
+      <w:r>
+        <w:rPr>
+          <w:rStyle w:val="VerbatimChar"/>
+        </w:rPr>
+        <w:t xml:space="preserve">png </w:t>
+      </w:r>
+      <w:r>
+        <w:br w:type="textWrapping"/>
+      </w:r>
+      <w:r>
+        <w:rPr>
+          <w:rStyle w:val="VerbatimChar"/>
+        </w:rPr>
+        <w:t xml:space="preserve">  2 </w:t>
+      </w:r>
+    </w:p>
+    <w:p>
+      <w:pPr>
+        <w:pStyle w:val="Compact"/>
+        <w:numPr>
+          <w:numId w:val="1004"/>
+          <w:ilvl w:val="0"/>
+        </w:numPr>
+      </w:pPr>
+      <w:r>
+        <w:rPr>
+          <w:i/>
+        </w:rPr>
+        <w:t xml:space="preserve">Figure [Disp]: Showing how competition type and minimum adult dispersal</w:t>
+      </w:r>
+      <w:r>
+        <w:rPr>
+          <w:i/>
+        </w:rPr>
+        <w:t xml:space="preserve"> </w:t>
+      </w:r>
+      <w:r>
+        <w:rPr>
+          <w:i/>
+        </w:rPr>
+        <w:t xml:space="preserve">size interact to affect whether any dispersal took place. Black squares</w:t>
+      </w:r>
+      <w:r>
+        <w:rPr>
+          <w:i/>
+        </w:rPr>
+        <w:t xml:space="preserve"> </w:t>
+      </w:r>
+      <w:r>
+        <w:rPr>
+          <w:i/>
+        </w:rPr>
+        <w:t xml:space="preserve">indicate no dispersal took place, light grey squares indicate dispersal occurred.</w:t>
+      </w:r>
+      <w:r>
+        <w:rPr>
+          <w:i/>
+        </w:rPr>
+        <w:t xml:space="preserve"> </w:t>
+      </w:r>
+      <w:r>
+        <w:rPr>
+          <w:i/>
+        </w:rPr>
+        <w:t xml:space="preserve">The square with the black outline is the one combination of competition and</w:t>
+      </w:r>
+      <w:r>
+        <w:rPr>
+          <w:i/>
+        </w:rPr>
+        <w:t xml:space="preserve"> </w:t>
+      </w:r>
+      <w:r>
+        <w:rPr>
+          <w:i/>
+        </w:rPr>
+        <w:t xml:space="preserve">minimum dispersal size where dispersal did take place, but the metapopulation</w:t>
+      </w:r>
+      <w:r>
+        <w:rPr>
+          <w:i/>
+        </w:rPr>
+        <w:t xml:space="preserve"> </w:t>
+      </w:r>
+      <w:r>
+        <w:rPr>
+          <w:i/>
+        </w:rPr>
+        <w:t xml:space="preserve">did not survive to 500 generations.n Environmental variation is set to zero.</w:t>
+      </w:r>
+    </w:p>
+    <w:p>
+      <w:pPr>
+        <w:pStyle w:val="Heading1"/>
+      </w:pPr>
+      <w:bookmarkStart w:id="26" w:name="with-environmental-variance"/>
+      <w:bookmarkEnd w:id="26"/>
+      <w:r>
+        <w:t xml:space="preserve">With environmental variance</w:t>
+      </w:r>
+    </w:p>
+    <w:p>
+      <w:pPr>
+        <w:pStyle w:val="Heading2"/>
+      </w:pPr>
+      <w:bookmarkStart w:id="27" w:name="metapopulation-survival-1"/>
+      <w:bookmarkEnd w:id="27"/>
+      <w:r>
+        <w:t xml:space="preserve">Metapopulation Survival</w:t>
+      </w:r>
+    </w:p>
+    <w:p>
+      <w:pPr>
+        <w:pStyle w:val="SourceCode"/>
+      </w:pPr>
+      <w:r>
+        <w:rPr>
+          <w:rStyle w:val="VerbatimChar"/>
+        </w:rPr>
+        <w:t xml:space="preserve">Warning: Removed 94 rows containing missing values (geom_smooth).</w:t>
+      </w:r>
+    </w:p>
+    <w:p>
+      <w:pPr>
+        <w:pStyle w:val="SourceCode"/>
+      </w:pPr>
+      <w:r>
+        <w:rPr>
+          <w:rStyle w:val="VerbatimChar"/>
+        </w:rPr>
+        <w:t xml:space="preserve">png </w:t>
+      </w:r>
+      <w:r>
+        <w:br w:type="textWrapping"/>
+      </w:r>
+      <w:r>
+        <w:rPr>
+          <w:rStyle w:val="VerbatimChar"/>
+        </w:rPr>
+        <w:t xml:space="preserve">  2 </w:t>
+      </w:r>
+    </w:p>
+    <w:p>
+      <w:pPr>
+        <w:pStyle w:val="Compact"/>
+        <w:numPr>
+          <w:numId w:val="1005"/>
+          <w:ilvl w:val="0"/>
+        </w:numPr>
+      </w:pPr>
+      <w:r>
+        <w:rPr>
+          <w:i/>
+        </w:rPr>
+        <w:t xml:space="preserve">Figure [EnvMetSurv]:Comparing environmental variation to maximum</w:t>
+      </w:r>
+      <w:r>
+        <w:rPr>
+          <w:i/>
+        </w:rPr>
+        <w:t xml:space="preserve"> </w:t>
+      </w:r>
+      <w:r>
+        <w:rPr>
+          <w:i/>
+        </w:rPr>
+        <w:t xml:space="preserve">metapopulation age by competition type, looking only at minimum adult disperal</w:t>
+      </w:r>
+      <w:r>
+        <w:rPr>
+          <w:i/>
+        </w:rPr>
+        <w:t xml:space="preserve"> </w:t>
+      </w:r>
+      <w:r>
+        <w:rPr>
+          <w:i/>
+        </w:rPr>
+        <w:t xml:space="preserve">size 0.6 and 0.8</w:t>
+      </w:r>
+    </w:p>
+    <w:p>
+      <w:pPr>
+        <w:pStyle w:val="Heading2"/>
+      </w:pPr>
+      <w:bookmarkStart w:id="28" w:name="population-survival"/>
+      <w:bookmarkEnd w:id="28"/>
+      <w:r>
+        <w:t xml:space="preserve">Population Survival</w:t>
+      </w:r>
+    </w:p>
+    <w:p>
+      <w:pPr>
+        <w:pStyle w:val="SourceCode"/>
+      </w:pPr>
+      <w:r>
+        <w:rPr>
+          <w:rStyle w:val="VerbatimChar"/>
+        </w:rPr>
+        <w:t xml:space="preserve">Warning: Removed 14 rows containing missing values (geom_smooth).</w:t>
+      </w:r>
+    </w:p>
+    <w:p>
+      <w:pPr>
+        <w:pStyle w:val="SourceCode"/>
+      </w:pPr>
+      <w:r>
+        <w:rPr>
+          <w:rStyle w:val="VerbatimChar"/>
+        </w:rPr>
+        <w:t xml:space="preserve">png </w:t>
+      </w:r>
+      <w:r>
+        <w:br w:type="textWrapping"/>
+      </w:r>
+      <w:r>
+        <w:rPr>
+          <w:rStyle w:val="VerbatimChar"/>
+        </w:rPr>
+        <w:t xml:space="preserve">  2 </w:t>
+      </w:r>
+    </w:p>
+    <w:p>
+      <w:pPr>
+        <w:pStyle w:val="Compact"/>
+        <w:numPr>
+          <w:numId w:val="1006"/>
+          <w:ilvl w:val="0"/>
+        </w:numPr>
+      </w:pPr>
+      <w:r>
+        <w:rPr>
+          <w:i/>
+        </w:rPr>
+        <w:t xml:space="preserve">Figure [EnvPopSurv]:Population survival against environmental variance by</w:t>
+      </w:r>
+      <w:r>
+        <w:rPr>
+          <w:i/>
+        </w:rPr>
+        <w:t xml:space="preserve"> </w:t>
+      </w:r>
+      <w:r>
+        <w:rPr>
+          <w:i/>
+        </w:rPr>
+        <w:t xml:space="preserve">competition type, looking only at minimum adult dispersal size 0.6 and 0.8.</w:t>
+      </w:r>
+    </w:p>
+    <w:p>
+      <w:pPr>
+        <w:pStyle w:val="Heading2"/>
+      </w:pPr>
+      <w:bookmarkStart w:id="29" w:name="what-restricts-dispersal"/>
+      <w:bookmarkEnd w:id="29"/>
+      <w:r>
+        <w:t xml:space="preserve">What restricts dispersal?</w:t>
+      </w:r>
+    </w:p>
+    <w:p>
+      <w:pPr>
+        <w:pStyle w:val="SourceCode"/>
+      </w:pPr>
+      <w:r>
+        <w:rPr>
+          <w:rStyle w:val="VerbatimChar"/>
+        </w:rPr>
+        <w:t xml:space="preserve">png </w:t>
+      </w:r>
+      <w:r>
+        <w:br w:type="textWrapping"/>
+      </w:r>
+      <w:r>
+        <w:rPr>
+          <w:rStyle w:val="VerbatimChar"/>
+        </w:rPr>
+        <w:t xml:space="preserve">  2 </w:t>
+      </w:r>
+    </w:p>
+    <w:p>
+      <w:pPr>
+        <w:pStyle w:val="Compact"/>
+        <w:numPr>
+          <w:numId w:val="1007"/>
+          <w:ilvl w:val="0"/>
+        </w:numPr>
+      </w:pPr>
+      <w:r>
+        <w:rPr>
+          <w:i/>
+        </w:rPr>
+        <w:t xml:space="preserve">Figure [EnvDisp]: Showing how competition type and minimum adult dispersal</w:t>
+      </w:r>
+      <w:r>
+        <w:rPr>
+          <w:i/>
+        </w:rPr>
+        <w:t xml:space="preserve"> </w:t>
+      </w:r>
+      <w:r>
+        <w:rPr>
+          <w:i/>
+        </w:rPr>
+        <w:t xml:space="preserve">size interact to affect whether any dispersal took place with environmental</w:t>
+      </w:r>
+      <w:r>
+        <w:rPr>
+          <w:i/>
+        </w:rPr>
+        <w:t xml:space="preserve"> </w:t>
+      </w:r>
+      <w:r>
+        <w:rPr>
+          <w:i/>
+        </w:rPr>
+        <w:t xml:space="preserve">variation. Black squares indicate no dispersal took place, light grey squares</w:t>
+      </w:r>
+      <w:r>
+        <w:rPr>
+          <w:i/>
+        </w:rPr>
+        <w:t xml:space="preserve"> </w:t>
+      </w:r>
+      <w:r>
+        <w:rPr>
+          <w:i/>
+        </w:rPr>
+        <w:t xml:space="preserve">indicate dispersal occurred and intermediate greys indicate dispersal took place</w:t>
+      </w:r>
+      <w:r>
+        <w:rPr>
+          <w:i/>
+        </w:rPr>
+        <w:t xml:space="preserve"> </w:t>
+      </w:r>
+      <w:r>
+        <w:rPr>
+          <w:i/>
+        </w:rPr>
+        <w:t xml:space="preserve">in some metapopulation. With environmental variation dispersal has gone from</w:t>
+      </w:r>
+      <w:r>
+        <w:rPr>
+          <w:i/>
+        </w:rPr>
+        <w:t xml:space="preserve"> </w:t>
+      </w:r>
+      <w:r>
+        <w:rPr>
+          <w:i/>
+        </w:rPr>
+        <w:t xml:space="preserve">zero to some dispersal when size is 0.6 and competition is 0, size is 0.8, comp</w:t>
+      </w:r>
+      <w:r>
+        <w:rPr>
+          <w:i/>
+        </w:rPr>
+        <w:t xml:space="preserve"> </w:t>
+      </w:r>
+      <w:r>
+        <w:rPr>
+          <w:i/>
+        </w:rPr>
+        <w:t xml:space="preserve">is zero, and when size is 0.8 and comp is 0.2</w:t>
+      </w:r>
+    </w:p>
+    <w:p>
+      <w:pPr>
+        <w:pStyle w:val="Heading2"/>
+      </w:pPr>
+      <w:bookmarkStart w:id="30" w:name="dispersal-amount-and-environmental-variation"/>
+      <w:bookmarkEnd w:id="30"/>
+      <w:r>
+        <w:t xml:space="preserve">Dispersal amount and environmental variation</w:t>
+      </w:r>
+    </w:p>
+    <w:p>
+      <w:pPr>
+        <w:pStyle w:val="SourceCode"/>
+      </w:pPr>
+      <w:r>
+        <w:rPr>
+          <w:rStyle w:val="VerbatimChar"/>
+        </w:rPr>
+        <w:t xml:space="preserve">png </w:t>
+      </w:r>
+      <w:r>
+        <w:br w:type="textWrapping"/>
+      </w:r>
+      <w:r>
+        <w:rPr>
+          <w:rStyle w:val="VerbatimChar"/>
+        </w:rPr>
+        <w:t xml:space="preserve">  2 </w:t>
+      </w:r>
+    </w:p>
+    <w:p>
+      <w:pPr>
+        <w:pStyle w:val="Compact"/>
+        <w:numPr>
+          <w:numId w:val="1008"/>
+          <w:ilvl w:val="0"/>
+        </w:numPr>
+      </w:pPr>
+      <w:r>
+        <w:rPr>
+          <w:i/>
+        </w:rPr>
+        <w:t xml:space="preserve">Figure [EnvVarDisp]: Average of log10 number of dispersing colonies per</w:t>
+      </w:r>
+      <w:r>
+        <w:rPr>
+          <w:i/>
+        </w:rPr>
+        <w:t xml:space="preserve"> </w:t>
+      </w:r>
+      <w:r>
+        <w:rPr>
+          <w:i/>
+        </w:rPr>
+        <w:t xml:space="preserve">time step against environmental variation.</w:t>
+      </w:r>
+    </w:p>
+    <w:p>
+      <w:pPr>
+        <w:pStyle w:val="Heading1"/>
+      </w:pPr>
+      <w:bookmarkStart w:id="31" w:name="graphs-removed"/>
+      <w:bookmarkEnd w:id="31"/>
+      <w:r>
+        <w:t xml:space="preserve">Graphs removed?</w:t>
+      </w:r>
+    </w:p>
+    <w:p>
+      <w:pPr>
+        <w:pStyle w:val="Heading2"/>
+      </w:pPr>
+      <w:bookmarkStart w:id="32" w:name="metapopulation-vs-population-survival-by-minimum-disperal-size"/>
+      <w:bookmarkEnd w:id="32"/>
+      <w:r>
+        <w:t xml:space="preserve">Metapopulation vs population survival by minimum disperal size</w:t>
+      </w:r>
+    </w:p>
+    <w:p>
+      <w:pPr>
+        <w:pStyle w:val="SourceCode"/>
+      </w:pPr>
+      <w:r>
+        <w:rPr>
+          <w:rStyle w:val="VerbatimChar"/>
+        </w:rPr>
+        <w:t xml:space="preserve">Warning: Removed 495 rows containing missing values (geom_point).</w:t>
+      </w:r>
+    </w:p>
+    <w:p>
+      <w:pPr>
+        <w:pStyle w:val="SourceCode"/>
+      </w:pPr>
+      <w:r>
+        <w:rPr>
+          <w:rStyle w:val="VerbatimChar"/>
+        </w:rPr>
+        <w:t xml:space="preserve">Warning: Removed 85 rows containing missing values (geom_smooth).</w:t>
+      </w:r>
+    </w:p>
+    <w:p>
+      <w:pPr>
+        <w:pStyle w:val="FirstParagraph"/>
       </w:pPr>
       <w:r>
         <w:drawing>
           <wp:inline>
             <wp:extent cx="5500150" cy="2750075"/>
             <wp:effectExtent b="0" l="0" r="0" t="0"/>
-            <wp:docPr descr="This is a figure caption for the metsurv figure" title="" id="1" name="Picture"/>
+            <wp:docPr descr="" id="1" name="Picture"/>
             <a:graphic>
               <a:graphicData uri="http://schemas.openxmlformats.org/drawingml/2006/picture">
                 <pic:pic>
                   <pic:nvPicPr>
-                    <pic:cNvPr descr="C:\Users\Ruth\git\ruthubc\DispersalSimulation\PaperOutput\ResultsDispersalSimulation_files/figure-docx/metSurv,%20-1.png" id="0" name="Picture"/>
+                    <pic:cNvPr descr="C:\Work\EclipseNeonWorkspace\ruthubc\DispersalSimulation\PaperOutput\ResultsDispersalSimulation_files/figure-docx/EnvMetSurvPop-1.png" id="0" name="Picture"/>
                     <pic:cNvPicPr>
                       <a:picLocks noChangeArrowheads="1" noChangeAspect="1"/>
                     </pic:cNvPicPr>
                   </pic:nvPicPr>
                   <pic:blipFill>
-                    <a:blip r:embed="rId23"/>
+                    <a:blip r:embed="rId33"/>
                     <a:stretch>
                       <a:fillRect/>
                     </a:stretch>
@@ -125,17 +901,9 @@
     </w:p>
     <w:p>
       <w:pPr>
-        <w:pStyle w:val="ImageCaption"/>
-      </w:pPr>
-      <w:r>
-        <w:t xml:space="preserve">This is a figure caption for the metsurv figure</w:t>
-      </w:r>
-    </w:p>
-    <w:p>
-      <w:pPr>
         <w:pStyle w:val="Compact"/>
         <w:numPr>
-          <w:numId w:val="1001"/>
+          <w:numId w:val="1009"/>
           <w:ilvl w:val="0"/>
         </w:numPr>
       </w:pPr>
@@ -143,101 +911,17 @@
         <w:rPr>
           <w:i/>
         </w:rPr>
-        <w:t xml:space="preserve">Figure [MetSurv]:Metapopulation survival against competition type by</w:t>
-      </w:r>
-      <w:r>
-        <w:rPr>
-          <w:i/>
-        </w:rPr>
-        <w:t xml:space="preserve"> </w:t>
-      </w:r>
-      <w:r>
-        <w:rPr>
-          <w:i/>
-        </w:rPr>
-        <w:t xml:space="preserve">minimum dispersal size. Competition type ranges from 0 to 1, with 0 being</w:t>
-      </w:r>
-      <w:r>
-        <w:rPr>
-          <w:i/>
-        </w:rPr>
-        <w:t xml:space="preserve"> </w:t>
-      </w:r>
-      <w:r>
-        <w:rPr>
-          <w:i/>
-        </w:rPr>
-        <w:t xml:space="preserve">full scramble competition and 1 is full contest competition. Individual size</w:t>
-      </w:r>
-      <w:r>
-        <w:rPr>
-          <w:i/>
-        </w:rPr>
-        <w:t xml:space="preserve"> </w:t>
-      </w:r>
-      <w:r>
-        <w:rPr>
-          <w:i/>
-        </w:rPr>
-        <w:t xml:space="preserve">varies from 0 to 1. Environmental variance is 0.</w:t>
-      </w:r>
-    </w:p>
-    <w:p>
-      <w:pPr>
-        <w:pStyle w:val="FirstParagraph"/>
-      </w:pPr>
-      <w:r>
-        <w:t xml:space="preserve">[This is a figure caption for the metsurv figure</w:t>
-      </w:r>
-      <w:r>
-        <w:t xml:space="preserve"> </w:t>
-      </w:r>
-      <w:r>
-        <w:t xml:space="preserve">]</w:t>
-      </w:r>
-    </w:p>
-    <w:p>
-      <w:pPr>
-        <w:pStyle w:val="BodyText"/>
-      </w:pPr>
-      <w:r>
-        <w:t xml:space="preserve">[This is a figure caption for the metsurv figure but number 2</w:t>
-      </w:r>
-      <w:r>
-        <w:t xml:space="preserve"> </w:t>
-      </w:r>
-      <w:r>
-        <w:t xml:space="preserve">]</w:t>
-      </w:r>
-    </w:p>
-    <w:p>
-      <w:pPr>
-        <w:pStyle w:val="BodyText"/>
-      </w:pPr>
-      <w:r>
-        <w:t xml:space="preserve">see figure</w:t>
-      </w:r>
-      <w:r>
-        <w:t xml:space="preserve"> </w:t>
-      </w:r>
-      <w:r>
-        <w:t xml:space="preserve"> </w:t>
-      </w:r>
-      <w:r>
-        <w:t xml:space="preserve">or try the figure</w:t>
-      </w:r>
-      <w:r>
-        <w:t xml:space="preserve"> </w:t>
+        <w:t xml:space="preserve">Figure [EnvMetSurvPop]</w:t>
       </w:r>
     </w:p>
     <w:p>
       <w:pPr>
         <w:pStyle w:val="Heading2"/>
       </w:pPr>
-      <w:bookmarkStart w:id="24" w:name="metapopulation-survival-against-population-survival"/>
-      <w:bookmarkEnd w:id="24"/>
-      <w:r>
-        <w:t xml:space="preserve">Metapopulation survival against population survival</w:t>
+      <w:bookmarkStart w:id="34" w:name="metapopulation-survival-and-dispersal-1"/>
+      <w:bookmarkEnd w:id="34"/>
+      <w:r>
+        <w:t xml:space="preserve">Metapopulation survival and dispersal</w:t>
       </w:r>
     </w:p>
     <w:p>
@@ -248,18 +932,151 @@
         <w:rPr>
           <w:rStyle w:val="VerbatimChar"/>
         </w:rPr>
-        <w:t xml:space="preserve">Warning: Removed 29 rows containing missing values (geom_point).</w:t>
-      </w:r>
-    </w:p>
-    <w:p>
-      <w:pPr>
-        <w:pStyle w:val="SourceCode"/>
-      </w:pPr>
-      <w:r>
-        <w:rPr>
-          <w:rStyle w:val="VerbatimChar"/>
-        </w:rPr>
-        <w:t xml:space="preserve">Warning: Removed 64 rows containing missing values (geom_smooth).</w:t>
+        <w:t xml:space="preserve">Warning in loop_apply(n, do.ply): prediction from a rank-deficient fit may</w:t>
+      </w:r>
+      <w:r>
+        <w:br w:type="textWrapping"/>
+      </w:r>
+      <w:r>
+        <w:rPr>
+          <w:rStyle w:val="VerbatimChar"/>
+        </w:rPr>
+        <w:t xml:space="preserve">be misleading</w:t>
+      </w:r>
+      <w:r>
+        <w:br w:type="textWrapping"/>
+      </w:r>
+      <w:r>
+        <w:rPr>
+          <w:rStyle w:val="VerbatimChar"/>
+        </w:rPr>
+        <w:t xml:space="preserve"/>
+      </w:r>
+      <w:r>
+        <w:br w:type="textWrapping"/>
+      </w:r>
+      <w:r>
+        <w:rPr>
+          <w:rStyle w:val="VerbatimChar"/>
+        </w:rPr>
+        <w:t xml:space="preserve">Warning in loop_apply(n, do.ply): prediction from a rank-deficient fit may</w:t>
+      </w:r>
+      <w:r>
+        <w:br w:type="textWrapping"/>
+      </w:r>
+      <w:r>
+        <w:rPr>
+          <w:rStyle w:val="VerbatimChar"/>
+        </w:rPr>
+        <w:t xml:space="preserve">be misleading</w:t>
+      </w:r>
+      <w:r>
+        <w:br w:type="textWrapping"/>
+      </w:r>
+      <w:r>
+        <w:rPr>
+          <w:rStyle w:val="VerbatimChar"/>
+        </w:rPr>
+        <w:t xml:space="preserve"/>
+      </w:r>
+      <w:r>
+        <w:br w:type="textWrapping"/>
+      </w:r>
+      <w:r>
+        <w:rPr>
+          <w:rStyle w:val="VerbatimChar"/>
+        </w:rPr>
+        <w:t xml:space="preserve">Warning in loop_apply(n, do.ply): prediction from a rank-deficient fit may</w:t>
+      </w:r>
+      <w:r>
+        <w:br w:type="textWrapping"/>
+      </w:r>
+      <w:r>
+        <w:rPr>
+          <w:rStyle w:val="VerbatimChar"/>
+        </w:rPr>
+        <w:t xml:space="preserve">be misleading</w:t>
+      </w:r>
+      <w:r>
+        <w:br w:type="textWrapping"/>
+      </w:r>
+      <w:r>
+        <w:rPr>
+          <w:rStyle w:val="VerbatimChar"/>
+        </w:rPr>
+        <w:t xml:space="preserve"/>
+      </w:r>
+      <w:r>
+        <w:br w:type="textWrapping"/>
+      </w:r>
+      <w:r>
+        <w:rPr>
+          <w:rStyle w:val="VerbatimChar"/>
+        </w:rPr>
+        <w:t xml:space="preserve">Warning in loop_apply(n, do.ply): prediction from a rank-deficient fit may</w:t>
+      </w:r>
+      <w:r>
+        <w:br w:type="textWrapping"/>
+      </w:r>
+      <w:r>
+        <w:rPr>
+          <w:rStyle w:val="VerbatimChar"/>
+        </w:rPr>
+        <w:t xml:space="preserve">be misleading</w:t>
+      </w:r>
+      <w:r>
+        <w:br w:type="textWrapping"/>
+      </w:r>
+      <w:r>
+        <w:rPr>
+          <w:rStyle w:val="VerbatimChar"/>
+        </w:rPr>
+        <w:t xml:space="preserve"/>
+      </w:r>
+      <w:r>
+        <w:br w:type="textWrapping"/>
+      </w:r>
+      <w:r>
+        <w:rPr>
+          <w:rStyle w:val="VerbatimChar"/>
+        </w:rPr>
+        <w:t xml:space="preserve">Warning in loop_apply(n, do.ply): prediction from a rank-deficient fit may</w:t>
+      </w:r>
+      <w:r>
+        <w:br w:type="textWrapping"/>
+      </w:r>
+      <w:r>
+        <w:rPr>
+          <w:rStyle w:val="VerbatimChar"/>
+        </w:rPr>
+        <w:t xml:space="preserve">be misleading</w:t>
+      </w:r>
+      <w:r>
+        <w:br w:type="textWrapping"/>
+      </w:r>
+      <w:r>
+        <w:rPr>
+          <w:rStyle w:val="VerbatimChar"/>
+        </w:rPr>
+        <w:t xml:space="preserve"/>
+      </w:r>
+      <w:r>
+        <w:br w:type="textWrapping"/>
+      </w:r>
+      <w:r>
+        <w:rPr>
+          <w:rStyle w:val="VerbatimChar"/>
+        </w:rPr>
+        <w:t xml:space="preserve">Warning in loop_apply(n, do.ply): prediction from a rank-deficient fit may</w:t>
+      </w:r>
+      <w:r>
+        <w:br w:type="textWrapping"/>
+      </w:r>
+      <w:r>
+        <w:rPr>
+          <w:rStyle w:val="VerbatimChar"/>
+        </w:rPr>
+        <w:t xml:space="preserve">be misleading</w:t>
       </w:r>
     </w:p>
     <w:p>
@@ -269,1100 +1086,20 @@
       <w:r>
         <w:drawing>
           <wp:inline>
-            <wp:extent cx="6858000" cy="3048000"/>
+            <wp:extent cx="6858000" cy="2400299"/>
             <wp:effectExtent b="0" l="0" r="0" t="0"/>
-            <wp:docPr descr="" title="" id="1" name="Picture"/>
+            <wp:docPr descr="" id="1" name="Picture"/>
             <a:graphic>
               <a:graphicData uri="http://schemas.openxmlformats.org/drawingml/2006/picture">
                 <pic:pic>
                   <pic:nvPicPr>
-                    <pic:cNvPr descr="C:\Users\Ruth\git\ruthubc\DispersalSimulation\PaperOutput\ResultsDispersalSimulation_files/figure-docx/MetSurvPop-1.png" id="0" name="Picture"/>
+                    <pic:cNvPr descr="C:\Work\EclipseNeonWorkspace\ruthubc\DispersalSimulation\PaperOutput\ResultsDispersalSimulation_files/figure-docx/EnvMetDisp-1.png" id="0" name="Picture"/>
                     <pic:cNvPicPr>
                       <a:picLocks noChangeArrowheads="1" noChangeAspect="1"/>
                     </pic:cNvPicPr>
                   </pic:nvPicPr>
                   <pic:blipFill>
-                    <a:blip r:embed="rId25"/>
-                    <a:stretch>
-                      <a:fillRect/>
-                    </a:stretch>
-                  </pic:blipFill>
-                  <pic:spPr bwMode="auto">
-                    <a:xfrm>
-                      <a:off x="0" y="0"/>
-                      <a:ext cx="6858000" cy="3048000"/>
-                    </a:xfrm>
-                    <a:prstGeom prst="rect">
-                      <a:avLst/>
-                    </a:prstGeom>
-                    <a:noFill/>
-                    <a:ln w="9525">
-                      <a:noFill/>
-                      <a:headEnd/>
-                      <a:tailEnd/>
-                    </a:ln>
-                  </pic:spPr>
-                </pic:pic>
-              </a:graphicData>
-            </a:graphic>
-          </wp:inline>
-        </w:drawing>
-      </w:r>
-    </w:p>
-    <w:p>
-      <w:pPr>
-        <w:pStyle w:val="Compact"/>
-        <w:numPr>
-          <w:numId w:val="1002"/>
-          <w:ilvl w:val="0"/>
-        </w:numPr>
-      </w:pPr>
-      <w:r>
-        <w:rPr>
-          <w:i/>
-        </w:rPr>
-        <w:t xml:space="preserve">Figure [MetSurvPop]: Population survival against metapopulation survival,</w:t>
-      </w:r>
-      <w:r>
-        <w:rPr>
-          <w:i/>
-        </w:rPr>
-        <w:t xml:space="preserve"> </w:t>
-      </w:r>
-      <w:r>
-        <w:rPr>
-          <w:i/>
-        </w:rPr>
-        <w:t xml:space="preserve">by minimum adult dispersal size and competition type. Competition type ranges</w:t>
-      </w:r>
-      <w:r>
-        <w:rPr>
-          <w:i/>
-        </w:rPr>
-        <w:t xml:space="preserve"> </w:t>
-      </w:r>
-      <w:r>
-        <w:rPr>
-          <w:i/>
-        </w:rPr>
-        <w:t xml:space="preserve">from 0 to 1, with 0 being full scramble competition and 1 is full contest</w:t>
-      </w:r>
-      <w:r>
-        <w:rPr>
-          <w:i/>
-        </w:rPr>
-        <w:t xml:space="preserve"> </w:t>
-      </w:r>
-      <w:r>
-        <w:rPr>
-          <w:i/>
-        </w:rPr>
-        <w:t xml:space="preserve">competition. There is no environmental variation.</w:t>
-      </w:r>
-    </w:p>
-    <w:p>
-      <w:pPr>
-        <w:pStyle w:val="Heading2"/>
-      </w:pPr>
-      <w:bookmarkStart w:id="26" w:name="metapopulation-survival-and-dispersal"/>
-      <w:bookmarkEnd w:id="26"/>
-      <w:r>
-        <w:t xml:space="preserve">Metapopulation survival and dispersal</w:t>
-      </w:r>
-    </w:p>
-    <w:p>
-      <w:pPr>
-        <w:pStyle w:val="FirstParagraph"/>
-      </w:pPr>
-      <w:r>
-        <w:drawing>
-          <wp:inline>
-            <wp:extent cx="5500150" cy="2750075"/>
-            <wp:effectExtent b="0" l="0" r="0" t="0"/>
-            <wp:docPr descr="" title="" id="1" name="Picture"/>
-            <a:graphic>
-              <a:graphicData uri="http://schemas.openxmlformats.org/drawingml/2006/picture">
-                <pic:pic>
-                  <pic:nvPicPr>
-                    <pic:cNvPr descr="C:\Users\Ruth\git\ruthubc\DispersalSimulation\PaperOutput\ResultsDispersalSimulation_files/figure-docx/MetDis-1.png" id="0" name="Picture"/>
-                    <pic:cNvPicPr>
-                      <a:picLocks noChangeArrowheads="1" noChangeAspect="1"/>
-                    </pic:cNvPicPr>
-                  </pic:nvPicPr>
-                  <pic:blipFill>
-                    <a:blip r:embed="rId27"/>
-                    <a:stretch>
-                      <a:fillRect/>
-                    </a:stretch>
-                  </pic:blipFill>
-                  <pic:spPr bwMode="auto">
-                    <a:xfrm>
-                      <a:off x="0" y="0"/>
-                      <a:ext cx="5500150" cy="2750075"/>
-                    </a:xfrm>
-                    <a:prstGeom prst="rect">
-                      <a:avLst/>
-                    </a:prstGeom>
-                    <a:noFill/>
-                    <a:ln w="9525">
-                      <a:noFill/>
-                      <a:headEnd/>
-                      <a:tailEnd/>
-                    </a:ln>
-                  </pic:spPr>
-                </pic:pic>
-              </a:graphicData>
-            </a:graphic>
-          </wp:inline>
-        </w:drawing>
-      </w:r>
-    </w:p>
-    <w:p>
-      <w:pPr>
-        <w:pStyle w:val="Compact"/>
-        <w:numPr>
-          <w:numId w:val="1003"/>
-          <w:ilvl w:val="0"/>
-        </w:numPr>
-      </w:pPr>
-      <w:r>
-        <w:rPr>
-          <w:i/>
-        </w:rPr>
-        <w:t xml:space="preserve">Figure [MetDis]: Comparing metapopulation survival to a binary measure of</w:t>
-      </w:r>
-      <w:r>
-        <w:rPr>
-          <w:i/>
-        </w:rPr>
-        <w:t xml:space="preserve"> </w:t>
-      </w:r>
-      <w:r>
-        <w:rPr>
-          <w:i/>
-        </w:rPr>
-        <w:t xml:space="preserve">whether any populations within the metapopulation produced dispersers at any</w:t>
-      </w:r>
-      <w:r>
-        <w:rPr>
-          <w:i/>
-        </w:rPr>
-        <w:t xml:space="preserve"> </w:t>
-      </w:r>
-      <w:r>
-        <w:rPr>
-          <w:i/>
-        </w:rPr>
-        <w:t xml:space="preserve">time. 0 means no disperal took place, 1 dispersal did take place. No</w:t>
-      </w:r>
-      <w:r>
-        <w:rPr>
-          <w:i/>
-        </w:rPr>
-        <w:t xml:space="preserve"> </w:t>
-      </w:r>
-      <w:r>
-        <w:rPr>
-          <w:i/>
-        </w:rPr>
-        <w:t xml:space="preserve">environmental variation</w:t>
-      </w:r>
-    </w:p>
-    <w:p>
-      <w:pPr>
-        <w:pStyle w:val="Heading2"/>
-      </w:pPr>
-      <w:bookmarkStart w:id="28" w:name="what-affects-dispersal"/>
-      <w:bookmarkEnd w:id="28"/>
-      <w:r>
-        <w:t xml:space="preserve">What affects dispersal?</w:t>
-      </w:r>
-    </w:p>
-    <w:p>
-      <w:pPr>
-        <w:pStyle w:val="FirstParagraph"/>
-      </w:pPr>
-      <w:r>
-        <w:drawing>
-          <wp:inline>
-            <wp:extent cx="3666766" cy="2750075"/>
-            <wp:effectExtent b="0" l="0" r="0" t="0"/>
-            <wp:docPr descr="" title="" id="1" name="Picture"/>
-            <a:graphic>
-              <a:graphicData uri="http://schemas.openxmlformats.org/drawingml/2006/picture">
-                <pic:pic>
-                  <pic:nvPicPr>
-                    <pic:cNvPr descr="C:\Users\Ruth\git\ruthubc\DispersalSimulation\PaperOutput\ResultsDispersalSimulation_files/figure-docx/Disp-1.png" id="0" name="Picture"/>
-                    <pic:cNvPicPr>
-                      <a:picLocks noChangeArrowheads="1" noChangeAspect="1"/>
-                    </pic:cNvPicPr>
-                  </pic:nvPicPr>
-                  <pic:blipFill>
-                    <a:blip r:embed="rId29"/>
-                    <a:stretch>
-                      <a:fillRect/>
-                    </a:stretch>
-                  </pic:blipFill>
-                  <pic:spPr bwMode="auto">
-                    <a:xfrm>
-                      <a:off x="0" y="0"/>
-                      <a:ext cx="3666766" cy="2750075"/>
-                    </a:xfrm>
-                    <a:prstGeom prst="rect">
-                      <a:avLst/>
-                    </a:prstGeom>
-                    <a:noFill/>
-                    <a:ln w="9525">
-                      <a:noFill/>
-                      <a:headEnd/>
-                      <a:tailEnd/>
-                    </a:ln>
-                  </pic:spPr>
-                </pic:pic>
-              </a:graphicData>
-            </a:graphic>
-          </wp:inline>
-        </w:drawing>
-      </w:r>
-    </w:p>
-    <w:p>
-      <w:pPr>
-        <w:pStyle w:val="Compact"/>
-        <w:numPr>
-          <w:numId w:val="1004"/>
-          <w:ilvl w:val="0"/>
-        </w:numPr>
-      </w:pPr>
-      <w:r>
-        <w:rPr>
-          <w:i/>
-        </w:rPr>
-        <w:t xml:space="preserve">Figure [Disp]: Showing how competition type and minimum adult dispersal</w:t>
-      </w:r>
-      <w:r>
-        <w:rPr>
-          <w:i/>
-        </w:rPr>
-        <w:t xml:space="preserve"> </w:t>
-      </w:r>
-      <w:r>
-        <w:rPr>
-          <w:i/>
-        </w:rPr>
-        <w:t xml:space="preserve">size interact to affect whether any dispersal took place. Black squares</w:t>
-      </w:r>
-      <w:r>
-        <w:rPr>
-          <w:i/>
-        </w:rPr>
-        <w:t xml:space="preserve"> </w:t>
-      </w:r>
-      <w:r>
-        <w:rPr>
-          <w:i/>
-        </w:rPr>
-        <w:t xml:space="preserve">indicate no dispersal took place, light grey squares indicate dispersal occurred.</w:t>
-      </w:r>
-      <w:r>
-        <w:rPr>
-          <w:i/>
-        </w:rPr>
-        <w:t xml:space="preserve"> </w:t>
-      </w:r>
-      <w:r>
-        <w:rPr>
-          <w:i/>
-        </w:rPr>
-        <w:t xml:space="preserve">The square with the black outline is the one combination of competition and</w:t>
-      </w:r>
-      <w:r>
-        <w:rPr>
-          <w:i/>
-        </w:rPr>
-        <w:t xml:space="preserve"> </w:t>
-      </w:r>
-      <w:r>
-        <w:rPr>
-          <w:i/>
-        </w:rPr>
-        <w:t xml:space="preserve">minimum dispersal size where dispersal did take place, but the metapopulation</w:t>
-      </w:r>
-      <w:r>
-        <w:rPr>
-          <w:i/>
-        </w:rPr>
-        <w:t xml:space="preserve"> </w:t>
-      </w:r>
-      <w:r>
-        <w:rPr>
-          <w:i/>
-        </w:rPr>
-        <w:t xml:space="preserve">did not survive to 500 generations.n Environmental variation is set to zero.</w:t>
-      </w:r>
-    </w:p>
-    <w:p>
-      <w:pPr>
-        <w:pStyle w:val="Heading1"/>
-      </w:pPr>
-      <w:bookmarkStart w:id="30" w:name="with-environmental-variance"/>
-      <w:bookmarkEnd w:id="30"/>
-      <w:r>
-        <w:t xml:space="preserve">With environmental variance</w:t>
-      </w:r>
-    </w:p>
-    <w:p>
-      <w:pPr>
-        <w:pStyle w:val="Heading2"/>
-      </w:pPr>
-      <w:bookmarkStart w:id="31" w:name="metapopulation-survival-1"/>
-      <w:bookmarkEnd w:id="31"/>
-      <w:r>
-        <w:t xml:space="preserve">Metapopulation Survival</w:t>
-      </w:r>
-    </w:p>
-    <w:p>
-      <w:pPr>
-        <w:pStyle w:val="SourceCode"/>
-      </w:pPr>
-      <w:r>
-        <w:rPr>
-          <w:rStyle w:val="VerbatimChar"/>
-        </w:rPr>
-        <w:t xml:space="preserve">Warning: Removed 94 rows containing missing values (geom_smooth).</w:t>
-      </w:r>
-    </w:p>
-    <w:p>
-      <w:pPr>
-        <w:pStyle w:val="FirstParagraph"/>
-      </w:pPr>
-      <w:r>
-        <w:drawing>
-          <wp:inline>
-            <wp:extent cx="5500150" cy="3666766"/>
-            <wp:effectExtent b="0" l="0" r="0" t="0"/>
-            <wp:docPr descr="" title="" id="1" name="Picture"/>
-            <a:graphic>
-              <a:graphicData uri="http://schemas.openxmlformats.org/drawingml/2006/picture">
-                <pic:pic>
-                  <pic:nvPicPr>
-                    <pic:cNvPr descr="C:\Users\Ruth\git\ruthubc\DispersalSimulation\PaperOutput\ResultsDispersalSimulation_files/figure-docx/EnvMetSurv-1.png" id="0" name="Picture"/>
-                    <pic:cNvPicPr>
-                      <a:picLocks noChangeArrowheads="1" noChangeAspect="1"/>
-                    </pic:cNvPicPr>
-                  </pic:nvPicPr>
-                  <pic:blipFill>
-                    <a:blip r:embed="rId32"/>
-                    <a:stretch>
-                      <a:fillRect/>
-                    </a:stretch>
-                  </pic:blipFill>
-                  <pic:spPr bwMode="auto">
-                    <a:xfrm>
-                      <a:off x="0" y="0"/>
-                      <a:ext cx="5500150" cy="3666766"/>
-                    </a:xfrm>
-                    <a:prstGeom prst="rect">
-                      <a:avLst/>
-                    </a:prstGeom>
-                    <a:noFill/>
-                    <a:ln w="9525">
-                      <a:noFill/>
-                      <a:headEnd/>
-                      <a:tailEnd/>
-                    </a:ln>
-                  </pic:spPr>
-                </pic:pic>
-              </a:graphicData>
-            </a:graphic>
-          </wp:inline>
-        </w:drawing>
-      </w:r>
-    </w:p>
-    <w:p>
-      <w:pPr>
-        <w:pStyle w:val="Compact"/>
-        <w:numPr>
-          <w:numId w:val="1005"/>
-          <w:ilvl w:val="0"/>
-        </w:numPr>
-      </w:pPr>
-      <w:r>
-        <w:rPr>
-          <w:i/>
-        </w:rPr>
-        <w:t xml:space="preserve">Figure [EnvMetSurv]:Comparing environmental variation to maximum</w:t>
-      </w:r>
-      <w:r>
-        <w:rPr>
-          <w:i/>
-        </w:rPr>
-        <w:t xml:space="preserve"> </w:t>
-      </w:r>
-      <w:r>
-        <w:rPr>
-          <w:i/>
-        </w:rPr>
-        <w:t xml:space="preserve">metapopulation age by competition type, looking only at minimum adult disperal</w:t>
-      </w:r>
-      <w:r>
-        <w:rPr>
-          <w:i/>
-        </w:rPr>
-        <w:t xml:space="preserve"> </w:t>
-      </w:r>
-      <w:r>
-        <w:rPr>
-          <w:i/>
-        </w:rPr>
-        <w:t xml:space="preserve">size 0.6 and 0.8</w:t>
-      </w:r>
-    </w:p>
-    <w:p>
-      <w:pPr>
-        <w:pStyle w:val="Heading2"/>
-      </w:pPr>
-      <w:bookmarkStart w:id="33" w:name="population-survival"/>
-      <w:bookmarkEnd w:id="33"/>
-      <w:r>
-        <w:t xml:space="preserve">Population Survival</w:t>
-      </w:r>
-    </w:p>
-    <w:p>
-      <w:pPr>
-        <w:pStyle w:val="SourceCode"/>
-      </w:pPr>
-      <w:r>
-        <w:rPr>
-          <w:rStyle w:val="VerbatimChar"/>
-        </w:rPr>
-        <w:t xml:space="preserve">Warning: Removed 1 rows containing non-finite values (stat_smooth).</w:t>
-      </w:r>
-    </w:p>
-    <w:p>
-      <w:pPr>
-        <w:pStyle w:val="SourceCode"/>
-      </w:pPr>
-      <w:r>
-        <w:rPr>
-          <w:rStyle w:val="VerbatimChar"/>
-        </w:rPr>
-        <w:t xml:space="preserve">Warning: Removed 1 rows containing missing values (geom_point).</w:t>
-      </w:r>
-    </w:p>
-    <w:p>
-      <w:pPr>
-        <w:pStyle w:val="SourceCode"/>
-      </w:pPr>
-      <w:r>
-        <w:rPr>
-          <w:rStyle w:val="VerbatimChar"/>
-        </w:rPr>
-        <w:t xml:space="preserve">Warning: Removed 14 rows containing missing values (geom_smooth).</w:t>
-      </w:r>
-    </w:p>
-    <w:p>
-      <w:pPr>
-        <w:pStyle w:val="FirstParagraph"/>
-      </w:pPr>
-      <w:r>
-        <w:drawing>
-          <wp:inline>
-            <wp:extent cx="5500150" cy="3666766"/>
-            <wp:effectExtent b="0" l="0" r="0" t="0"/>
-            <wp:docPr descr="" title="" id="1" name="Picture"/>
-            <a:graphic>
-              <a:graphicData uri="http://schemas.openxmlformats.org/drawingml/2006/picture">
-                <pic:pic>
-                  <pic:nvPicPr>
-                    <pic:cNvPr descr="C:\Users\Ruth\git\ruthubc\DispersalSimulation\PaperOutput\ResultsDispersalSimulation_files/figure-docx/EnvPopSurv-1.png" id="0" name="Picture"/>
-                    <pic:cNvPicPr>
-                      <a:picLocks noChangeArrowheads="1" noChangeAspect="1"/>
-                    </pic:cNvPicPr>
-                  </pic:nvPicPr>
-                  <pic:blipFill>
-                    <a:blip r:embed="rId34"/>
-                    <a:stretch>
-                      <a:fillRect/>
-                    </a:stretch>
-                  </pic:blipFill>
-                  <pic:spPr bwMode="auto">
-                    <a:xfrm>
-                      <a:off x="0" y="0"/>
-                      <a:ext cx="5500150" cy="3666766"/>
-                    </a:xfrm>
-                    <a:prstGeom prst="rect">
-                      <a:avLst/>
-                    </a:prstGeom>
-                    <a:noFill/>
-                    <a:ln w="9525">
-                      <a:noFill/>
-                      <a:headEnd/>
-                      <a:tailEnd/>
-                    </a:ln>
-                  </pic:spPr>
-                </pic:pic>
-              </a:graphicData>
-            </a:graphic>
-          </wp:inline>
-        </w:drawing>
-      </w:r>
-    </w:p>
-    <w:p>
-      <w:pPr>
-        <w:pStyle w:val="Compact"/>
-        <w:numPr>
-          <w:numId w:val="1006"/>
-          <w:ilvl w:val="0"/>
-        </w:numPr>
-      </w:pPr>
-      <w:r>
-        <w:rPr>
-          <w:i/>
-        </w:rPr>
-        <w:t xml:space="preserve">Figure [EnvPopSurv]:Population survival against environmental variance by</w:t>
-      </w:r>
-      <w:r>
-        <w:rPr>
-          <w:i/>
-        </w:rPr>
-        <w:t xml:space="preserve"> </w:t>
-      </w:r>
-      <w:r>
-        <w:rPr>
-          <w:i/>
-        </w:rPr>
-        <w:t xml:space="preserve">competition type, looking only at minimum adult dispersal size 0.6 and 0.8.</w:t>
-      </w:r>
-    </w:p>
-    <w:p>
-      <w:pPr>
-        <w:pStyle w:val="Heading2"/>
-      </w:pPr>
-      <w:bookmarkStart w:id="35" w:name="what-restricts-dispersal"/>
-      <w:bookmarkEnd w:id="35"/>
-      <w:r>
-        <w:t xml:space="preserve">What restricts dispersal?</w:t>
-      </w:r>
-    </w:p>
-    <w:p>
-      <w:pPr>
-        <w:pStyle w:val="FirstParagraph"/>
-      </w:pPr>
-      <w:r>
-        <w:drawing>
-          <wp:inline>
-            <wp:extent cx="3666766" cy="2750075"/>
-            <wp:effectExtent b="0" l="0" r="0" t="0"/>
-            <wp:docPr descr="" title="" id="1" name="Picture"/>
-            <a:graphic>
-              <a:graphicData uri="http://schemas.openxmlformats.org/drawingml/2006/picture">
-                <pic:pic>
-                  <pic:nvPicPr>
-                    <pic:cNvPr descr="C:\Users\Ruth\git\ruthubc\DispersalSimulation\PaperOutput\ResultsDispersalSimulation_files/figure-docx/EnvDisp-1.png" id="0" name="Picture"/>
-                    <pic:cNvPicPr>
-                      <a:picLocks noChangeArrowheads="1" noChangeAspect="1"/>
-                    </pic:cNvPicPr>
-                  </pic:nvPicPr>
-                  <pic:blipFill>
-                    <a:blip r:embed="rId36"/>
-                    <a:stretch>
-                      <a:fillRect/>
-                    </a:stretch>
-                  </pic:blipFill>
-                  <pic:spPr bwMode="auto">
-                    <a:xfrm>
-                      <a:off x="0" y="0"/>
-                      <a:ext cx="3666766" cy="2750075"/>
-                    </a:xfrm>
-                    <a:prstGeom prst="rect">
-                      <a:avLst/>
-                    </a:prstGeom>
-                    <a:noFill/>
-                    <a:ln w="9525">
-                      <a:noFill/>
-                      <a:headEnd/>
-                      <a:tailEnd/>
-                    </a:ln>
-                  </pic:spPr>
-                </pic:pic>
-              </a:graphicData>
-            </a:graphic>
-          </wp:inline>
-        </w:drawing>
-      </w:r>
-    </w:p>
-    <w:p>
-      <w:pPr>
-        <w:pStyle w:val="Compact"/>
-        <w:numPr>
-          <w:numId w:val="1007"/>
-          <w:ilvl w:val="0"/>
-        </w:numPr>
-      </w:pPr>
-      <w:r>
-        <w:rPr>
-          <w:i/>
-        </w:rPr>
-        <w:t xml:space="preserve">Figure [EnvDisp]: Showing how competition type and minimum adult dispersal</w:t>
-      </w:r>
-      <w:r>
-        <w:rPr>
-          <w:i/>
-        </w:rPr>
-        <w:t xml:space="preserve"> </w:t>
-      </w:r>
-      <w:r>
-        <w:rPr>
-          <w:i/>
-        </w:rPr>
-        <w:t xml:space="preserve">size interact to affect whether any dispersal took place with environmental</w:t>
-      </w:r>
-      <w:r>
-        <w:rPr>
-          <w:i/>
-        </w:rPr>
-        <w:t xml:space="preserve"> </w:t>
-      </w:r>
-      <w:r>
-        <w:rPr>
-          <w:i/>
-        </w:rPr>
-        <w:t xml:space="preserve">variation. Black squares indicate no dispersal took place, light grey squares</w:t>
-      </w:r>
-      <w:r>
-        <w:rPr>
-          <w:i/>
-        </w:rPr>
-        <w:t xml:space="preserve"> </w:t>
-      </w:r>
-      <w:r>
-        <w:rPr>
-          <w:i/>
-        </w:rPr>
-        <w:t xml:space="preserve">indicate dispersal occurred and intermediate greys indicate dispersal took place</w:t>
-      </w:r>
-      <w:r>
-        <w:rPr>
-          <w:i/>
-        </w:rPr>
-        <w:t xml:space="preserve"> </w:t>
-      </w:r>
-      <w:r>
-        <w:rPr>
-          <w:i/>
-        </w:rPr>
-        <w:t xml:space="preserve">in some metapopulation. With environmental variation dispersal has gone from</w:t>
-      </w:r>
-      <w:r>
-        <w:rPr>
-          <w:i/>
-        </w:rPr>
-        <w:t xml:space="preserve"> </w:t>
-      </w:r>
-      <w:r>
-        <w:rPr>
-          <w:i/>
-        </w:rPr>
-        <w:t xml:space="preserve">zero to some dispersal when size is 0.6 and competition is 0, size is 0.8, comp</w:t>
-      </w:r>
-      <w:r>
-        <w:rPr>
-          <w:i/>
-        </w:rPr>
-        <w:t xml:space="preserve"> </w:t>
-      </w:r>
-      <w:r>
-        <w:rPr>
-          <w:i/>
-        </w:rPr>
-        <w:t xml:space="preserve">is zero, and when size is 0.8 and comp is 0.2</w:t>
-      </w:r>
-    </w:p>
-    <w:p>
-      <w:pPr>
-        <w:pStyle w:val="Heading2"/>
-      </w:pPr>
-      <w:bookmarkStart w:id="37" w:name="dispersal-amount-and-environmental-variation"/>
-      <w:bookmarkEnd w:id="37"/>
-      <w:r>
-        <w:t xml:space="preserve">Dispersal amount and environmental variation</w:t>
-      </w:r>
-    </w:p>
-    <w:p>
-      <w:pPr>
-        <w:pStyle w:val="FirstParagraph"/>
-      </w:pPr>
-      <w:r>
-        <w:drawing>
-          <wp:inline>
-            <wp:extent cx="5500150" cy="2750075"/>
-            <wp:effectExtent b="0" l="0" r="0" t="0"/>
-            <wp:docPr descr="" title="" id="1" name="Picture"/>
-            <a:graphic>
-              <a:graphicData uri="http://schemas.openxmlformats.org/drawingml/2006/picture">
-                <pic:pic>
-                  <pic:nvPicPr>
-                    <pic:cNvPr descr="C:\Users\Ruth\git\ruthubc\DispersalSimulation\PaperOutput\ResultsDispersalSimulation_files/figure-docx/EnvVarDisp-1.png" id="0" name="Picture"/>
-                    <pic:cNvPicPr>
-                      <a:picLocks noChangeArrowheads="1" noChangeAspect="1"/>
-                    </pic:cNvPicPr>
-                  </pic:nvPicPr>
-                  <pic:blipFill>
-                    <a:blip r:embed="rId38"/>
-                    <a:stretch>
-                      <a:fillRect/>
-                    </a:stretch>
-                  </pic:blipFill>
-                  <pic:spPr bwMode="auto">
-                    <a:xfrm>
-                      <a:off x="0" y="0"/>
-                      <a:ext cx="5500150" cy="2750075"/>
-                    </a:xfrm>
-                    <a:prstGeom prst="rect">
-                      <a:avLst/>
-                    </a:prstGeom>
-                    <a:noFill/>
-                    <a:ln w="9525">
-                      <a:noFill/>
-                      <a:headEnd/>
-                      <a:tailEnd/>
-                    </a:ln>
-                  </pic:spPr>
-                </pic:pic>
-              </a:graphicData>
-            </a:graphic>
-          </wp:inline>
-        </w:drawing>
-      </w:r>
-    </w:p>
-    <w:p>
-      <w:pPr>
-        <w:pStyle w:val="Compact"/>
-        <w:numPr>
-          <w:numId w:val="1008"/>
-          <w:ilvl w:val="0"/>
-        </w:numPr>
-      </w:pPr>
-      <w:r>
-        <w:rPr>
-          <w:i/>
-        </w:rPr>
-        <w:t xml:space="preserve">Figure [EnvVarDisp]: Average of log10 number of dispersing colonies per</w:t>
-      </w:r>
-      <w:r>
-        <w:rPr>
-          <w:i/>
-        </w:rPr>
-        <w:t xml:space="preserve"> </w:t>
-      </w:r>
-      <w:r>
-        <w:rPr>
-          <w:i/>
-        </w:rPr>
-        <w:t xml:space="preserve">time step against environmental variation.</w:t>
-      </w:r>
-    </w:p>
-    <w:p>
-      <w:pPr>
-        <w:pStyle w:val="Heading1"/>
-      </w:pPr>
-      <w:bookmarkStart w:id="39" w:name="graphs-removed"/>
-      <w:bookmarkEnd w:id="39"/>
-      <w:r>
-        <w:t xml:space="preserve">Graphs removed?</w:t>
-      </w:r>
-    </w:p>
-    <w:p>
-      <w:pPr>
-        <w:pStyle w:val="Heading2"/>
-      </w:pPr>
-      <w:bookmarkStart w:id="40" w:name="metapopulation-vs-population-survival-by-minimum-disperal-size"/>
-      <w:bookmarkEnd w:id="40"/>
-      <w:r>
-        <w:t xml:space="preserve">Metapopulation vs population survival by minimum disperal size</w:t>
-      </w:r>
-    </w:p>
-    <w:p>
-      <w:pPr>
-        <w:pStyle w:val="SourceCode"/>
-      </w:pPr>
-      <w:r>
-        <w:rPr>
-          <w:rStyle w:val="VerbatimChar"/>
-        </w:rPr>
-        <w:t xml:space="preserve">Warning: Removed 1 rows containing non-finite values (stat_smooth).</w:t>
-      </w:r>
-    </w:p>
-    <w:p>
-      <w:pPr>
-        <w:pStyle w:val="SourceCode"/>
-      </w:pPr>
-      <w:r>
-        <w:rPr>
-          <w:rStyle w:val="VerbatimChar"/>
-        </w:rPr>
-        <w:t xml:space="preserve">Warning: Removed 565 rows containing missing values (geom_point).</w:t>
-      </w:r>
-    </w:p>
-    <w:p>
-      <w:pPr>
-        <w:pStyle w:val="SourceCode"/>
-      </w:pPr>
-      <w:r>
-        <w:rPr>
-          <w:rStyle w:val="VerbatimChar"/>
-        </w:rPr>
-        <w:t xml:space="preserve">Warning: Removed 87 rows containing missing values (geom_smooth).</w:t>
-      </w:r>
-    </w:p>
-    <w:p>
-      <w:pPr>
-        <w:pStyle w:val="FirstParagraph"/>
-      </w:pPr>
-      <w:r>
-        <w:drawing>
-          <wp:inline>
-            <wp:extent cx="5500150" cy="2750075"/>
-            <wp:effectExtent b="0" l="0" r="0" t="0"/>
-            <wp:docPr descr="" title="" id="1" name="Picture"/>
-            <a:graphic>
-              <a:graphicData uri="http://schemas.openxmlformats.org/drawingml/2006/picture">
-                <pic:pic>
-                  <pic:nvPicPr>
-                    <pic:cNvPr descr="C:\Users\Ruth\git\ruthubc\DispersalSimulation\PaperOutput\ResultsDispersalSimulation_files/figure-docx/EnvMetSurvPop-1.png" id="0" name="Picture"/>
-                    <pic:cNvPicPr>
-                      <a:picLocks noChangeArrowheads="1" noChangeAspect="1"/>
-                    </pic:cNvPicPr>
-                  </pic:nvPicPr>
-                  <pic:blipFill>
-                    <a:blip r:embed="rId41"/>
-                    <a:stretch>
-                      <a:fillRect/>
-                    </a:stretch>
-                  </pic:blipFill>
-                  <pic:spPr bwMode="auto">
-                    <a:xfrm>
-                      <a:off x="0" y="0"/>
-                      <a:ext cx="5500150" cy="2750075"/>
-                    </a:xfrm>
-                    <a:prstGeom prst="rect">
-                      <a:avLst/>
-                    </a:prstGeom>
-                    <a:noFill/>
-                    <a:ln w="9525">
-                      <a:noFill/>
-                      <a:headEnd/>
-                      <a:tailEnd/>
-                    </a:ln>
-                  </pic:spPr>
-                </pic:pic>
-              </a:graphicData>
-            </a:graphic>
-          </wp:inline>
-        </w:drawing>
-      </w:r>
-    </w:p>
-    <w:p>
-      <w:pPr>
-        <w:pStyle w:val="Compact"/>
-        <w:numPr>
-          <w:numId w:val="1009"/>
-          <w:ilvl w:val="0"/>
-        </w:numPr>
-      </w:pPr>
-      <w:r>
-        <w:rPr>
-          <w:i/>
-        </w:rPr>
-        <w:t xml:space="preserve">Figure [EnvMetSurvPop]</w:t>
-      </w:r>
-    </w:p>
-    <w:p>
-      <w:pPr>
-        <w:pStyle w:val="Heading2"/>
-      </w:pPr>
-      <w:bookmarkStart w:id="42" w:name="metapopulation-survival-and-dispersal-1"/>
-      <w:bookmarkEnd w:id="42"/>
-      <w:r>
-        <w:t xml:space="preserve">Metapopulation survival and dispersal</w:t>
-      </w:r>
-    </w:p>
-    <w:p>
-      <w:pPr>
-        <w:pStyle w:val="SourceCode"/>
-      </w:pPr>
-      <w:r>
-        <w:rPr>
-          <w:rStyle w:val="VerbatimChar"/>
-        </w:rPr>
-        <w:t xml:space="preserve">Warning in predict.lm(model, newdata = data.frame(x = xseq), se.fit = se, :</w:t>
-      </w:r>
-      <w:r>
-        <w:br w:type="textWrapping"/>
-      </w:r>
-      <w:r>
-        <w:rPr>
-          <w:rStyle w:val="VerbatimChar"/>
-        </w:rPr>
-        <w:t xml:space="preserve">prediction from a rank-deficient fit may be misleading</w:t>
-      </w:r>
-      <w:r>
-        <w:br w:type="textWrapping"/>
-      </w:r>
-      <w:r>
-        <w:rPr>
-          <w:rStyle w:val="VerbatimChar"/>
-        </w:rPr>
-        <w:t xml:space="preserve"/>
-      </w:r>
-      <w:r>
-        <w:br w:type="textWrapping"/>
-      </w:r>
-      <w:r>
-        <w:rPr>
-          <w:rStyle w:val="VerbatimChar"/>
-        </w:rPr>
-        <w:t xml:space="preserve">Warning in predict.lm(model, newdata = data.frame(x = xseq), se.fit = se, :</w:t>
-      </w:r>
-      <w:r>
-        <w:br w:type="textWrapping"/>
-      </w:r>
-      <w:r>
-        <w:rPr>
-          <w:rStyle w:val="VerbatimChar"/>
-        </w:rPr>
-        <w:t xml:space="preserve">prediction from a rank-deficient fit may be misleading</w:t>
-      </w:r>
-      <w:r>
-        <w:br w:type="textWrapping"/>
-      </w:r>
-      <w:r>
-        <w:rPr>
-          <w:rStyle w:val="VerbatimChar"/>
-        </w:rPr>
-        <w:t xml:space="preserve"/>
-      </w:r>
-      <w:r>
-        <w:br w:type="textWrapping"/>
-      </w:r>
-      <w:r>
-        <w:rPr>
-          <w:rStyle w:val="VerbatimChar"/>
-        </w:rPr>
-        <w:t xml:space="preserve">Warning in predict.lm(model, newdata = data.frame(x = xseq), se.fit = se, :</w:t>
-      </w:r>
-      <w:r>
-        <w:br w:type="textWrapping"/>
-      </w:r>
-      <w:r>
-        <w:rPr>
-          <w:rStyle w:val="VerbatimChar"/>
-        </w:rPr>
-        <w:t xml:space="preserve">prediction from a rank-deficient fit may be misleading</w:t>
-      </w:r>
-      <w:r>
-        <w:br w:type="textWrapping"/>
-      </w:r>
-      <w:r>
-        <w:rPr>
-          <w:rStyle w:val="VerbatimChar"/>
-        </w:rPr>
-        <w:t xml:space="preserve"/>
-      </w:r>
-      <w:r>
-        <w:br w:type="textWrapping"/>
-      </w:r>
-      <w:r>
-        <w:rPr>
-          <w:rStyle w:val="VerbatimChar"/>
-        </w:rPr>
-        <w:t xml:space="preserve">Warning in predict.lm(model, newdata = data.frame(x = xseq), se.fit = se, :</w:t>
-      </w:r>
-      <w:r>
-        <w:br w:type="textWrapping"/>
-      </w:r>
-      <w:r>
-        <w:rPr>
-          <w:rStyle w:val="VerbatimChar"/>
-        </w:rPr>
-        <w:t xml:space="preserve">prediction from a rank-deficient fit may be misleading</w:t>
-      </w:r>
-      <w:r>
-        <w:br w:type="textWrapping"/>
-      </w:r>
-      <w:r>
-        <w:rPr>
-          <w:rStyle w:val="VerbatimChar"/>
-        </w:rPr>
-        <w:t xml:space="preserve"/>
-      </w:r>
-      <w:r>
-        <w:br w:type="textWrapping"/>
-      </w:r>
-      <w:r>
-        <w:rPr>
-          <w:rStyle w:val="VerbatimChar"/>
-        </w:rPr>
-        <w:t xml:space="preserve">Warning in predict.lm(model, newdata = data.frame(x = xseq), se.fit = se, :</w:t>
-      </w:r>
-      <w:r>
-        <w:br w:type="textWrapping"/>
-      </w:r>
-      <w:r>
-        <w:rPr>
-          <w:rStyle w:val="VerbatimChar"/>
-        </w:rPr>
-        <w:t xml:space="preserve">prediction from a rank-deficient fit may be misleading</w:t>
-      </w:r>
-      <w:r>
-        <w:br w:type="textWrapping"/>
-      </w:r>
-      <w:r>
-        <w:rPr>
-          <w:rStyle w:val="VerbatimChar"/>
-        </w:rPr>
-        <w:t xml:space="preserve"/>
-      </w:r>
-      <w:r>
-        <w:br w:type="textWrapping"/>
-      </w:r>
-      <w:r>
-        <w:rPr>
-          <w:rStyle w:val="VerbatimChar"/>
-        </w:rPr>
-        <w:t xml:space="preserve">Warning in predict.lm(model, newdata = data.frame(x = xseq), se.fit = se, :</w:t>
-      </w:r>
-      <w:r>
-        <w:br w:type="textWrapping"/>
-      </w:r>
-      <w:r>
-        <w:rPr>
-          <w:rStyle w:val="VerbatimChar"/>
-        </w:rPr>
-        <w:t xml:space="preserve">prediction from a rank-deficient fit may be misleading</w:t>
-      </w:r>
-    </w:p>
-    <w:p>
-      <w:pPr>
-        <w:pStyle w:val="FirstParagraph"/>
-      </w:pPr>
-      <w:r>
-        <w:drawing>
-          <wp:inline>
-            <wp:extent cx="6858000" cy="2400299"/>
-            <wp:effectExtent b="0" l="0" r="0" t="0"/>
-            <wp:docPr descr="" title="" id="1" name="Picture"/>
-            <a:graphic>
-              <a:graphicData uri="http://schemas.openxmlformats.org/drawingml/2006/picture">
-                <pic:pic>
-                  <pic:nvPicPr>
-                    <pic:cNvPr descr="C:\Users\Ruth\git\ruthubc\DispersalSimulation\PaperOutput\ResultsDispersalSimulation_files/figure-docx/EnvMetDisp-1.png" id="0" name="Picture"/>
-                    <pic:cNvPicPr>
-                      <a:picLocks noChangeArrowheads="1" noChangeAspect="1"/>
-                    </pic:cNvPicPr>
-                  </pic:nvPicPr>
-                  <pic:blipFill>
-                    <a:blip r:embed="rId43"/>
+                    <a:blip r:embed="rId35"/>
                     <a:stretch>
                       <a:fillRect/>
                     </a:stretch>
@@ -1620,7 +1357,7 @@
     </w:lvl>
   </w:abstractNum>
   <w:abstractNum w:abstractNumId="990">
-    <w:nsid w:val="ce7c8d2b"/>
+    <w:nsid w:val="62de05c9"/>
     <w:multiLevelType w:val="multilevel"/>
     <w:lvl w:ilvl="0">
       <w:numFmt w:val="bullet"/>
@@ -1701,7 +1438,7 @@
     </w:lvl>
   </w:abstractNum>
   <w:abstractNum w:abstractNumId="99331">
-    <w:nsid w:val="bf353daa"/>
+    <w:nsid w:val="f90a97d8"/>
     <w:multiLevelType w:val="multilevel"/>
     <w:lvl w:ilvl="0">
       <w:start w:val="1"/>
@@ -1789,7 +1526,7 @@
     </w:lvl>
   </w:abstractNum>
   <w:abstractNum w:abstractNumId="99332">
-    <w:nsid w:val="b36b1b97"/>
+    <w:nsid w:val="58999884"/>
     <w:multiLevelType w:val="multilevel"/>
     <w:lvl w:ilvl="0">
       <w:start w:val="2"/>
@@ -1877,7 +1614,7 @@
     </w:lvl>
   </w:abstractNum>
   <w:abstractNum w:abstractNumId="99333">
-    <w:nsid w:val="ff84d00b"/>
+    <w:nsid w:val="a6cf85c0"/>
     <w:multiLevelType w:val="multilevel"/>
     <w:lvl w:ilvl="0">
       <w:start w:val="3"/>
@@ -1965,7 +1702,7 @@
     </w:lvl>
   </w:abstractNum>
   <w:abstractNum w:abstractNumId="99334">
-    <w:nsid w:val="f6db34d8"/>
+    <w:nsid w:val="a485888d"/>
     <w:multiLevelType w:val="multilevel"/>
     <w:lvl w:ilvl="0">
       <w:start w:val="4"/>
@@ -2053,7 +1790,7 @@
     </w:lvl>
   </w:abstractNum>
   <w:abstractNum w:abstractNumId="99335">
-    <w:nsid w:val="ff5b743d"/>
+    <w:nsid w:val="aef83425"/>
     <w:multiLevelType w:val="multilevel"/>
     <w:lvl w:ilvl="0">
       <w:start w:val="5"/>
@@ -2141,7 +1878,7 @@
     </w:lvl>
   </w:abstractNum>
   <w:abstractNum w:abstractNumId="99336">
-    <w:nsid w:val="7cfe1300"/>
+    <w:nsid w:val="d2fb687d"/>
     <w:multiLevelType w:val="multilevel"/>
     <w:lvl w:ilvl="0">
       <w:start w:val="6"/>
@@ -2229,7 +1966,7 @@
     </w:lvl>
   </w:abstractNum>
   <w:abstractNum w:abstractNumId="99337">
-    <w:nsid w:val="eb533c30"/>
+    <w:nsid w:val="336bff07"/>
     <w:multiLevelType w:val="multilevel"/>
     <w:lvl w:ilvl="0">
       <w:start w:val="7"/>
@@ -2317,7 +2054,7 @@
     </w:lvl>
   </w:abstractNum>
   <w:abstractNum w:abstractNumId="99338">
-    <w:nsid w:val="b393350e"/>
+    <w:nsid w:val="ccf67d3f"/>
     <w:multiLevelType w:val="multilevel"/>
     <w:lvl w:ilvl="0">
       <w:start w:val="8"/>
@@ -2405,7 +2142,7 @@
     </w:lvl>
   </w:abstractNum>
   <w:abstractNum w:abstractNumId="99339">
-    <w:nsid w:val="94230bdd"/>
+    <w:nsid w:val="bfe99f7a"/>
     <w:multiLevelType w:val="multilevel"/>
     <w:lvl w:ilvl="0">
       <w:start w:val="9"/>
@@ -2493,7 +2230,7 @@
     </w:lvl>
   </w:abstractNum>
   <w:abstractNum w:abstractNumId="993310">
-    <w:nsid w:val="8ae8ed49"/>
+    <w:nsid w:val="158819be"/>
     <w:multiLevelType w:val="multilevel"/>
     <w:lvl w:ilvl="0">
       <w:start w:val="10"/>

</xml_diff>

<commit_message>
updating graphs in results docx
</commit_message>
<xml_diff>
--- a/DispersalSimulation/PaperOutput/ResultsDispersalSimulation.docx
+++ b/DispersalSimulation/PaperOutput/ResultsDispersalSimulation.docx
@@ -41,7 +41,7 @@
         <w:pStyle w:val="Date"/>
       </w:pPr>
       <w:r>
-        <w:t xml:space="preserve">08</w:t>
+        <w:t xml:space="preserve">10</w:t>
       </w:r>
       <w:r>
         <w:t xml:space="preserve"> </w:t>
@@ -81,7 +81,7 @@
         <w:pStyle w:val="FirstParagraph"/>
       </w:pPr>
       <w:r>
-        <w:t xml:space="preserve">png</w:t>
+        <w:t xml:space="preserve">rj.GD</w:t>
       </w:r>
       <w:r>
         <w:t xml:space="preserve"> </w:t>
@@ -207,7 +207,7 @@
         <w:rPr>
           <w:rStyle w:val="VerbatimChar"/>
         </w:rPr>
-        <w:t xml:space="preserve">Warning: Removed 21 rows containing missing values (geom_point).</w:t>
+        <w:t xml:space="preserve">Warning: Removed 26 rows containing missing values (geom_point).</w:t>
       </w:r>
     </w:p>
     <w:p>
@@ -229,7 +229,7 @@
         <w:rPr>
           <w:rStyle w:val="VerbatimChar"/>
         </w:rPr>
-        <w:t xml:space="preserve">png </w:t>
+        <w:t xml:space="preserve">rj.GD </w:t>
       </w:r>
       <w:r>
         <w:br w:type="textWrapping"/>
@@ -238,7 +238,7 @@
         <w:rPr>
           <w:rStyle w:val="VerbatimChar"/>
         </w:rPr>
-        <w:t xml:space="preserve">  2 </w:t>
+        <w:t xml:space="preserve">    2 </w:t>
       </w:r>
     </w:p>
     <w:p>
@@ -310,7 +310,7 @@
         <w:rPr>
           <w:rStyle w:val="VerbatimChar"/>
         </w:rPr>
-        <w:t xml:space="preserve">png </w:t>
+        <w:t xml:space="preserve">rj.GD </w:t>
       </w:r>
       <w:r>
         <w:br w:type="textWrapping"/>
@@ -319,7 +319,7 @@
         <w:rPr>
           <w:rStyle w:val="VerbatimChar"/>
         </w:rPr>
-        <w:t xml:space="preserve">  2 </w:t>
+        <w:t xml:space="preserve">    2 </w:t>
       </w:r>
     </w:p>
     <w:p>
@@ -391,7 +391,7 @@
         <w:rPr>
           <w:rStyle w:val="VerbatimChar"/>
         </w:rPr>
-        <w:t xml:space="preserve">png </w:t>
+        <w:t xml:space="preserve">rj.GD </w:t>
       </w:r>
       <w:r>
         <w:br w:type="textWrapping"/>
@@ -400,7 +400,7 @@
         <w:rPr>
           <w:rStyle w:val="VerbatimChar"/>
         </w:rPr>
-        <w:t xml:space="preserve">  2 </w:t>
+        <w:t xml:space="preserve">    2 </w:t>
       </w:r>
     </w:p>
     <w:p>
@@ -517,7 +517,7 @@
         <w:rPr>
           <w:rStyle w:val="VerbatimChar"/>
         </w:rPr>
-        <w:t xml:space="preserve">png </w:t>
+        <w:t xml:space="preserve">rj.GD </w:t>
       </w:r>
       <w:r>
         <w:br w:type="textWrapping"/>
@@ -526,7 +526,7 @@
         <w:rPr>
           <w:rStyle w:val="VerbatimChar"/>
         </w:rPr>
-        <w:t xml:space="preserve">  2 </w:t>
+        <w:t xml:space="preserve">    2 </w:t>
       </w:r>
     </w:p>
     <w:p>
@@ -586,6 +586,28 @@
         <w:rPr>
           <w:rStyle w:val="VerbatimChar"/>
         </w:rPr>
+        <w:t xml:space="preserve">Warning: Removed 1 rows containing non-finite values (stat_smooth).</w:t>
+      </w:r>
+    </w:p>
+    <w:p>
+      <w:pPr>
+        <w:pStyle w:val="SourceCode"/>
+      </w:pPr>
+      <w:r>
+        <w:rPr>
+          <w:rStyle w:val="VerbatimChar"/>
+        </w:rPr>
+        <w:t xml:space="preserve">Warning: Removed 1 rows containing missing values (geom_point).</w:t>
+      </w:r>
+    </w:p>
+    <w:p>
+      <w:pPr>
+        <w:pStyle w:val="SourceCode"/>
+      </w:pPr>
+      <w:r>
+        <w:rPr>
+          <w:rStyle w:val="VerbatimChar"/>
+        </w:rPr>
         <w:t xml:space="preserve">Warning: Removed 14 rows containing missing values (geom_smooth).</w:t>
       </w:r>
     </w:p>
@@ -597,7 +619,7 @@
         <w:rPr>
           <w:rStyle w:val="VerbatimChar"/>
         </w:rPr>
-        <w:t xml:space="preserve">png </w:t>
+        <w:t xml:space="preserve">rj.GD </w:t>
       </w:r>
       <w:r>
         <w:br w:type="textWrapping"/>
@@ -606,7 +628,7 @@
         <w:rPr>
           <w:rStyle w:val="VerbatimChar"/>
         </w:rPr>
-        <w:t xml:space="preserve">  2 </w:t>
+        <w:t xml:space="preserve">    2 </w:t>
       </w:r>
     </w:p>
     <w:p>
@@ -654,7 +676,7 @@
         <w:rPr>
           <w:rStyle w:val="VerbatimChar"/>
         </w:rPr>
-        <w:t xml:space="preserve">png </w:t>
+        <w:t xml:space="preserve">rj.GD </w:t>
       </w:r>
       <w:r>
         <w:br w:type="textWrapping"/>
@@ -663,7 +685,7 @@
         <w:rPr>
           <w:rStyle w:val="VerbatimChar"/>
         </w:rPr>
-        <w:t xml:space="preserve">  2 </w:t>
+        <w:t xml:space="preserve">    2 </w:t>
       </w:r>
     </w:p>
     <w:p>
@@ -771,7 +793,7 @@
         <w:rPr>
           <w:rStyle w:val="VerbatimChar"/>
         </w:rPr>
-        <w:t xml:space="preserve">png </w:t>
+        <w:t xml:space="preserve">rj.GD </w:t>
       </w:r>
       <w:r>
         <w:br w:type="textWrapping"/>
@@ -780,76 +802,7 @@
         <w:rPr>
           <w:rStyle w:val="VerbatimChar"/>
         </w:rPr>
-        <w:t xml:space="preserve">  2 </w:t>
-      </w:r>
-    </w:p>
-    <w:p>
-      <w:pPr>
-        <w:pStyle w:val="Compact"/>
-        <w:numPr>
-          <w:numId w:val="1008"/>
-          <w:ilvl w:val="0"/>
-        </w:numPr>
-      </w:pPr>
-      <w:r>
-        <w:rPr>
-          <w:i/>
-        </w:rPr>
-        <w:t xml:space="preserve">Figure [EnvVarDisp]: Average of log10 number of dispersing colonies per</w:t>
-      </w:r>
-      <w:r>
-        <w:rPr>
-          <w:i/>
-        </w:rPr>
-        <w:t xml:space="preserve"> </w:t>
-      </w:r>
-      <w:r>
-        <w:rPr>
-          <w:i/>
-        </w:rPr>
-        <w:t xml:space="preserve">time step against environmental variation.</w:t>
-      </w:r>
-    </w:p>
-    <w:p>
-      <w:pPr>
-        <w:pStyle w:val="Heading1"/>
-      </w:pPr>
-      <w:bookmarkStart w:id="31" w:name="graphs-removed"/>
-      <w:bookmarkEnd w:id="31"/>
-      <w:r>
-        <w:t xml:space="preserve">Graphs removed?</w:t>
-      </w:r>
-    </w:p>
-    <w:p>
-      <w:pPr>
-        <w:pStyle w:val="Heading2"/>
-      </w:pPr>
-      <w:bookmarkStart w:id="32" w:name="metapopulation-vs-population-survival-by-minimum-disperal-size"/>
-      <w:bookmarkEnd w:id="32"/>
-      <w:r>
-        <w:t xml:space="preserve">Metapopulation vs population survival by minimum disperal size</w:t>
-      </w:r>
-    </w:p>
-    <w:p>
-      <w:pPr>
-        <w:pStyle w:val="SourceCode"/>
-      </w:pPr>
-      <w:r>
-        <w:rPr>
-          <w:rStyle w:val="VerbatimChar"/>
-        </w:rPr>
-        <w:t xml:space="preserve">Warning: Removed 495 rows containing missing values (geom_point).</w:t>
-      </w:r>
-    </w:p>
-    <w:p>
-      <w:pPr>
-        <w:pStyle w:val="SourceCode"/>
-      </w:pPr>
-      <w:r>
-        <w:rPr>
-          <w:rStyle w:val="VerbatimChar"/>
-        </w:rPr>
-        <w:t xml:space="preserve">Warning: Removed 85 rows containing missing values (geom_smooth).</w:t>
+        <w:t xml:space="preserve">    2 </w:t>
       </w:r>
     </w:p>
     <w:p>
@@ -861,18 +814,18 @@
           <wp:inline>
             <wp:extent cx="5500150" cy="2750075"/>
             <wp:effectExtent b="0" l="0" r="0" t="0"/>
-            <wp:docPr descr="" id="1" name="Picture"/>
+            <wp:docPr descr="" title="" id="1" name="Picture"/>
             <a:graphic>
               <a:graphicData uri="http://schemas.openxmlformats.org/drawingml/2006/picture">
                 <pic:pic>
                   <pic:nvPicPr>
-                    <pic:cNvPr descr="C:\Work\EclipseNeonWorkspace\ruthubc\DispersalSimulation\PaperOutput\ResultsDispersalSimulation_files/figure-docx/EnvMetSurvPop-1.png" id="0" name="Picture"/>
+                    <pic:cNvPr descr="C:\Users\Ruth\git\ruthubc\DispersalSimulation\PaperOutput\ResultsDispersalSimulation_files/figure-docx/EnvVarDisp-1.png" id="0" name="Picture"/>
                     <pic:cNvPicPr>
                       <a:picLocks noChangeArrowheads="1" noChangeAspect="1"/>
                     </pic:cNvPicPr>
                   </pic:nvPicPr>
                   <pic:blipFill>
-                    <a:blip r:embed="rId33"/>
+                    <a:blip r:embed="rId31"/>
                     <a:stretch>
                       <a:fillRect/>
                     </a:stretch>
@@ -903,7 +856,7 @@
       <w:pPr>
         <w:pStyle w:val="Compact"/>
         <w:numPr>
-          <w:numId w:val="1009"/>
+          <w:numId w:val="1008"/>
           <w:ilvl w:val="0"/>
         </w:numPr>
       </w:pPr>
@@ -911,17 +864,39 @@
         <w:rPr>
           <w:i/>
         </w:rPr>
-        <w:t xml:space="preserve">Figure [EnvMetSurvPop]</w:t>
+        <w:t xml:space="preserve">Figure [EnvVarDisp]: Average of log10 number of dispersing colonies per</w:t>
+      </w:r>
+      <w:r>
+        <w:rPr>
+          <w:i/>
+        </w:rPr>
+        <w:t xml:space="preserve"> </w:t>
+      </w:r>
+      <w:r>
+        <w:rPr>
+          <w:i/>
+        </w:rPr>
+        <w:t xml:space="preserve">time step against environmental variation.</w:t>
+      </w:r>
+    </w:p>
+    <w:p>
+      <w:pPr>
+        <w:pStyle w:val="Heading1"/>
+      </w:pPr>
+      <w:bookmarkStart w:id="32" w:name="graphs-removed"/>
+      <w:bookmarkEnd w:id="32"/>
+      <w:r>
+        <w:t xml:space="preserve">Graphs removed?</w:t>
       </w:r>
     </w:p>
     <w:p>
       <w:pPr>
         <w:pStyle w:val="Heading2"/>
       </w:pPr>
-      <w:bookmarkStart w:id="34" w:name="metapopulation-survival-and-dispersal-1"/>
-      <w:bookmarkEnd w:id="34"/>
-      <w:r>
-        <w:t xml:space="preserve">Metapopulation survival and dispersal</w:t>
+      <w:bookmarkStart w:id="33" w:name="metapopulation-vs-population-survival-by-minimum-disperal-size"/>
+      <w:bookmarkEnd w:id="33"/>
+      <w:r>
+        <w:t xml:space="preserve">Metapopulation vs population survival by minimum disperal size</w:t>
       </w:r>
     </w:p>
     <w:p>
@@ -932,151 +907,29 @@
         <w:rPr>
           <w:rStyle w:val="VerbatimChar"/>
         </w:rPr>
-        <w:t xml:space="preserve">Warning in loop_apply(n, do.ply): prediction from a rank-deficient fit may</w:t>
-      </w:r>
-      <w:r>
-        <w:br w:type="textWrapping"/>
-      </w:r>
-      <w:r>
-        <w:rPr>
-          <w:rStyle w:val="VerbatimChar"/>
-        </w:rPr>
-        <w:t xml:space="preserve">be misleading</w:t>
-      </w:r>
-      <w:r>
-        <w:br w:type="textWrapping"/>
-      </w:r>
-      <w:r>
-        <w:rPr>
-          <w:rStyle w:val="VerbatimChar"/>
-        </w:rPr>
-        <w:t xml:space="preserve"/>
-      </w:r>
-      <w:r>
-        <w:br w:type="textWrapping"/>
-      </w:r>
-      <w:r>
-        <w:rPr>
-          <w:rStyle w:val="VerbatimChar"/>
-        </w:rPr>
-        <w:t xml:space="preserve">Warning in loop_apply(n, do.ply): prediction from a rank-deficient fit may</w:t>
-      </w:r>
-      <w:r>
-        <w:br w:type="textWrapping"/>
-      </w:r>
-      <w:r>
-        <w:rPr>
-          <w:rStyle w:val="VerbatimChar"/>
-        </w:rPr>
-        <w:t xml:space="preserve">be misleading</w:t>
-      </w:r>
-      <w:r>
-        <w:br w:type="textWrapping"/>
-      </w:r>
-      <w:r>
-        <w:rPr>
-          <w:rStyle w:val="VerbatimChar"/>
-        </w:rPr>
-        <w:t xml:space="preserve"/>
-      </w:r>
-      <w:r>
-        <w:br w:type="textWrapping"/>
-      </w:r>
-      <w:r>
-        <w:rPr>
-          <w:rStyle w:val="VerbatimChar"/>
-        </w:rPr>
-        <w:t xml:space="preserve">Warning in loop_apply(n, do.ply): prediction from a rank-deficient fit may</w:t>
-      </w:r>
-      <w:r>
-        <w:br w:type="textWrapping"/>
-      </w:r>
-      <w:r>
-        <w:rPr>
-          <w:rStyle w:val="VerbatimChar"/>
-        </w:rPr>
-        <w:t xml:space="preserve">be misleading</w:t>
-      </w:r>
-      <w:r>
-        <w:br w:type="textWrapping"/>
-      </w:r>
-      <w:r>
-        <w:rPr>
-          <w:rStyle w:val="VerbatimChar"/>
-        </w:rPr>
-        <w:t xml:space="preserve"/>
-      </w:r>
-      <w:r>
-        <w:br w:type="textWrapping"/>
-      </w:r>
-      <w:r>
-        <w:rPr>
-          <w:rStyle w:val="VerbatimChar"/>
-        </w:rPr>
-        <w:t xml:space="preserve">Warning in loop_apply(n, do.ply): prediction from a rank-deficient fit may</w:t>
-      </w:r>
-      <w:r>
-        <w:br w:type="textWrapping"/>
-      </w:r>
-      <w:r>
-        <w:rPr>
-          <w:rStyle w:val="VerbatimChar"/>
-        </w:rPr>
-        <w:t xml:space="preserve">be misleading</w:t>
-      </w:r>
-      <w:r>
-        <w:br w:type="textWrapping"/>
-      </w:r>
-      <w:r>
-        <w:rPr>
-          <w:rStyle w:val="VerbatimChar"/>
-        </w:rPr>
-        <w:t xml:space="preserve"/>
-      </w:r>
-      <w:r>
-        <w:br w:type="textWrapping"/>
-      </w:r>
-      <w:r>
-        <w:rPr>
-          <w:rStyle w:val="VerbatimChar"/>
-        </w:rPr>
-        <w:t xml:space="preserve">Warning in loop_apply(n, do.ply): prediction from a rank-deficient fit may</w:t>
-      </w:r>
-      <w:r>
-        <w:br w:type="textWrapping"/>
-      </w:r>
-      <w:r>
-        <w:rPr>
-          <w:rStyle w:val="VerbatimChar"/>
-        </w:rPr>
-        <w:t xml:space="preserve">be misleading</w:t>
-      </w:r>
-      <w:r>
-        <w:br w:type="textWrapping"/>
-      </w:r>
-      <w:r>
-        <w:rPr>
-          <w:rStyle w:val="VerbatimChar"/>
-        </w:rPr>
-        <w:t xml:space="preserve"/>
-      </w:r>
-      <w:r>
-        <w:br w:type="textWrapping"/>
-      </w:r>
-      <w:r>
-        <w:rPr>
-          <w:rStyle w:val="VerbatimChar"/>
-        </w:rPr>
-        <w:t xml:space="preserve">Warning in loop_apply(n, do.ply): prediction from a rank-deficient fit may</w:t>
-      </w:r>
-      <w:r>
-        <w:br w:type="textWrapping"/>
-      </w:r>
-      <w:r>
-        <w:rPr>
-          <w:rStyle w:val="VerbatimChar"/>
-        </w:rPr>
-        <w:t xml:space="preserve">be misleading</w:t>
+        <w:t xml:space="preserve">Warning: Removed 1 rows containing non-finite values (stat_smooth).</w:t>
+      </w:r>
+    </w:p>
+    <w:p>
+      <w:pPr>
+        <w:pStyle w:val="SourceCode"/>
+      </w:pPr>
+      <w:r>
+        <w:rPr>
+          <w:rStyle w:val="VerbatimChar"/>
+        </w:rPr>
+        <w:t xml:space="preserve">Warning: Removed 534 rows containing missing values (geom_point).</w:t>
+      </w:r>
+    </w:p>
+    <w:p>
+      <w:pPr>
+        <w:pStyle w:val="SourceCode"/>
+      </w:pPr>
+      <w:r>
+        <w:rPr>
+          <w:rStyle w:val="VerbatimChar"/>
+        </w:rPr>
+        <w:t xml:space="preserve">Warning: Removed 87 rows containing missing values (geom_smooth).</w:t>
       </w:r>
     </w:p>
     <w:p>
@@ -1086,20 +939,247 @@
       <w:r>
         <w:drawing>
           <wp:inline>
-            <wp:extent cx="6858000" cy="2400299"/>
+            <wp:extent cx="5500150" cy="2750075"/>
             <wp:effectExtent b="0" l="0" r="0" t="0"/>
-            <wp:docPr descr="" id="1" name="Picture"/>
+            <wp:docPr descr="" title="" id="1" name="Picture"/>
             <a:graphic>
               <a:graphicData uri="http://schemas.openxmlformats.org/drawingml/2006/picture">
                 <pic:pic>
                   <pic:nvPicPr>
-                    <pic:cNvPr descr="C:\Work\EclipseNeonWorkspace\ruthubc\DispersalSimulation\PaperOutput\ResultsDispersalSimulation_files/figure-docx/EnvMetDisp-1.png" id="0" name="Picture"/>
+                    <pic:cNvPr descr="C:\Users\Ruth\git\ruthubc\DispersalSimulation\PaperOutput\ResultsDispersalSimulation_files/figure-docx/EnvMetSurvPop-1.png" id="0" name="Picture"/>
                     <pic:cNvPicPr>
                       <a:picLocks noChangeArrowheads="1" noChangeAspect="1"/>
                     </pic:cNvPicPr>
                   </pic:nvPicPr>
                   <pic:blipFill>
-                    <a:blip r:embed="rId35"/>
+                    <a:blip r:embed="rId34"/>
+                    <a:stretch>
+                      <a:fillRect/>
+                    </a:stretch>
+                  </pic:blipFill>
+                  <pic:spPr bwMode="auto">
+                    <a:xfrm>
+                      <a:off x="0" y="0"/>
+                      <a:ext cx="5500150" cy="2750075"/>
+                    </a:xfrm>
+                    <a:prstGeom prst="rect">
+                      <a:avLst/>
+                    </a:prstGeom>
+                    <a:noFill/>
+                    <a:ln w="9525">
+                      <a:noFill/>
+                      <a:headEnd/>
+                      <a:tailEnd/>
+                    </a:ln>
+                  </pic:spPr>
+                </pic:pic>
+              </a:graphicData>
+            </a:graphic>
+          </wp:inline>
+        </w:drawing>
+      </w:r>
+    </w:p>
+    <w:p>
+      <w:pPr>
+        <w:pStyle w:val="Compact"/>
+        <w:numPr>
+          <w:numId w:val="1009"/>
+          <w:ilvl w:val="0"/>
+        </w:numPr>
+      </w:pPr>
+      <w:r>
+        <w:rPr>
+          <w:i/>
+        </w:rPr>
+        <w:t xml:space="preserve">Figure [EnvMetSurvPop]</w:t>
+      </w:r>
+    </w:p>
+    <w:p>
+      <w:pPr>
+        <w:pStyle w:val="Heading2"/>
+      </w:pPr>
+      <w:bookmarkStart w:id="35" w:name="metapopulation-survival-and-dispersal-1"/>
+      <w:bookmarkEnd w:id="35"/>
+      <w:r>
+        <w:t xml:space="preserve">Metapopulation survival and dispersal</w:t>
+      </w:r>
+    </w:p>
+    <w:p>
+      <w:pPr>
+        <w:pStyle w:val="SourceCode"/>
+      </w:pPr>
+      <w:r>
+        <w:rPr>
+          <w:rStyle w:val="VerbatimChar"/>
+        </w:rPr>
+        <w:t xml:space="preserve">Warning in predict.lm(model, newdata = data.frame(x = xseq), se.fit = se, :</w:t>
+      </w:r>
+      <w:r>
+        <w:br w:type="textWrapping"/>
+      </w:r>
+      <w:r>
+        <w:rPr>
+          <w:rStyle w:val="VerbatimChar"/>
+        </w:rPr>
+        <w:t xml:space="preserve">prediction from a rank-deficient fit may be misleading</w:t>
+      </w:r>
+      <w:r>
+        <w:br w:type="textWrapping"/>
+      </w:r>
+      <w:r>
+        <w:rPr>
+          <w:rStyle w:val="VerbatimChar"/>
+        </w:rPr>
+        <w:t xml:space="preserve"/>
+      </w:r>
+      <w:r>
+        <w:br w:type="textWrapping"/>
+      </w:r>
+      <w:r>
+        <w:rPr>
+          <w:rStyle w:val="VerbatimChar"/>
+        </w:rPr>
+        <w:t xml:space="preserve">Warning in predict.lm(model, newdata = data.frame(x = xseq), se.fit = se, :</w:t>
+      </w:r>
+      <w:r>
+        <w:br w:type="textWrapping"/>
+      </w:r>
+      <w:r>
+        <w:rPr>
+          <w:rStyle w:val="VerbatimChar"/>
+        </w:rPr>
+        <w:t xml:space="preserve">prediction from a rank-deficient fit may be misleading</w:t>
+      </w:r>
+      <w:r>
+        <w:br w:type="textWrapping"/>
+      </w:r>
+      <w:r>
+        <w:rPr>
+          <w:rStyle w:val="VerbatimChar"/>
+        </w:rPr>
+        <w:t xml:space="preserve"/>
+      </w:r>
+      <w:r>
+        <w:br w:type="textWrapping"/>
+      </w:r>
+      <w:r>
+        <w:rPr>
+          <w:rStyle w:val="VerbatimChar"/>
+        </w:rPr>
+        <w:t xml:space="preserve">Warning in predict.lm(model, newdata = data.frame(x = xseq), se.fit = se, :</w:t>
+      </w:r>
+      <w:r>
+        <w:br w:type="textWrapping"/>
+      </w:r>
+      <w:r>
+        <w:rPr>
+          <w:rStyle w:val="VerbatimChar"/>
+        </w:rPr>
+        <w:t xml:space="preserve">prediction from a rank-deficient fit may be misleading</w:t>
+      </w:r>
+      <w:r>
+        <w:br w:type="textWrapping"/>
+      </w:r>
+      <w:r>
+        <w:rPr>
+          <w:rStyle w:val="VerbatimChar"/>
+        </w:rPr>
+        <w:t xml:space="preserve"/>
+      </w:r>
+      <w:r>
+        <w:br w:type="textWrapping"/>
+      </w:r>
+      <w:r>
+        <w:rPr>
+          <w:rStyle w:val="VerbatimChar"/>
+        </w:rPr>
+        <w:t xml:space="preserve">Warning in predict.lm(model, newdata = data.frame(x = xseq), se.fit = se, :</w:t>
+      </w:r>
+      <w:r>
+        <w:br w:type="textWrapping"/>
+      </w:r>
+      <w:r>
+        <w:rPr>
+          <w:rStyle w:val="VerbatimChar"/>
+        </w:rPr>
+        <w:t xml:space="preserve">prediction from a rank-deficient fit may be misleading</w:t>
+      </w:r>
+      <w:r>
+        <w:br w:type="textWrapping"/>
+      </w:r>
+      <w:r>
+        <w:rPr>
+          <w:rStyle w:val="VerbatimChar"/>
+        </w:rPr>
+        <w:t xml:space="preserve"/>
+      </w:r>
+      <w:r>
+        <w:br w:type="textWrapping"/>
+      </w:r>
+      <w:r>
+        <w:rPr>
+          <w:rStyle w:val="VerbatimChar"/>
+        </w:rPr>
+        <w:t xml:space="preserve">Warning in predict.lm(model, newdata = data.frame(x = xseq), se.fit = se, :</w:t>
+      </w:r>
+      <w:r>
+        <w:br w:type="textWrapping"/>
+      </w:r>
+      <w:r>
+        <w:rPr>
+          <w:rStyle w:val="VerbatimChar"/>
+        </w:rPr>
+        <w:t xml:space="preserve">prediction from a rank-deficient fit may be misleading</w:t>
+      </w:r>
+      <w:r>
+        <w:br w:type="textWrapping"/>
+      </w:r>
+      <w:r>
+        <w:rPr>
+          <w:rStyle w:val="VerbatimChar"/>
+        </w:rPr>
+        <w:t xml:space="preserve"/>
+      </w:r>
+      <w:r>
+        <w:br w:type="textWrapping"/>
+      </w:r>
+      <w:r>
+        <w:rPr>
+          <w:rStyle w:val="VerbatimChar"/>
+        </w:rPr>
+        <w:t xml:space="preserve">Warning in predict.lm(model, newdata = data.frame(x = xseq), se.fit = se, :</w:t>
+      </w:r>
+      <w:r>
+        <w:br w:type="textWrapping"/>
+      </w:r>
+      <w:r>
+        <w:rPr>
+          <w:rStyle w:val="VerbatimChar"/>
+        </w:rPr>
+        <w:t xml:space="preserve">prediction from a rank-deficient fit may be misleading</w:t>
+      </w:r>
+    </w:p>
+    <w:p>
+      <w:pPr>
+        <w:pStyle w:val="FirstParagraph"/>
+      </w:pPr>
+      <w:r>
+        <w:drawing>
+          <wp:inline>
+            <wp:extent cx="6858000" cy="2400299"/>
+            <wp:effectExtent b="0" l="0" r="0" t="0"/>
+            <wp:docPr descr="" title="" id="1" name="Picture"/>
+            <a:graphic>
+              <a:graphicData uri="http://schemas.openxmlformats.org/drawingml/2006/picture">
+                <pic:pic>
+                  <pic:nvPicPr>
+                    <pic:cNvPr descr="C:\Users\Ruth\git\ruthubc\DispersalSimulation\PaperOutput\ResultsDispersalSimulation_files/figure-docx/EnvMetDisp-1.png" id="0" name="Picture"/>
+                    <pic:cNvPicPr>
+                      <a:picLocks noChangeArrowheads="1" noChangeAspect="1"/>
+                    </pic:cNvPicPr>
+                  </pic:nvPicPr>
+                  <pic:blipFill>
+                    <a:blip r:embed="rId36"/>
                     <a:stretch>
                       <a:fillRect/>
                     </a:stretch>
@@ -1357,7 +1437,7 @@
     </w:lvl>
   </w:abstractNum>
   <w:abstractNum w:abstractNumId="990">
-    <w:nsid w:val="62de05c9"/>
+    <w:nsid w:val="41ba901b"/>
     <w:multiLevelType w:val="multilevel"/>
     <w:lvl w:ilvl="0">
       <w:numFmt w:val="bullet"/>
@@ -1438,7 +1518,7 @@
     </w:lvl>
   </w:abstractNum>
   <w:abstractNum w:abstractNumId="99331">
-    <w:nsid w:val="f90a97d8"/>
+    <w:nsid w:val="1c535d9e"/>
     <w:multiLevelType w:val="multilevel"/>
     <w:lvl w:ilvl="0">
       <w:start w:val="1"/>
@@ -1526,7 +1606,7 @@
     </w:lvl>
   </w:abstractNum>
   <w:abstractNum w:abstractNumId="99332">
-    <w:nsid w:val="58999884"/>
+    <w:nsid w:val="54f246f4"/>
     <w:multiLevelType w:val="multilevel"/>
     <w:lvl w:ilvl="0">
       <w:start w:val="2"/>
@@ -1614,7 +1694,7 @@
     </w:lvl>
   </w:abstractNum>
   <w:abstractNum w:abstractNumId="99333">
-    <w:nsid w:val="a6cf85c0"/>
+    <w:nsid w:val="ddc6b78c"/>
     <w:multiLevelType w:val="multilevel"/>
     <w:lvl w:ilvl="0">
       <w:start w:val="3"/>
@@ -1702,7 +1782,7 @@
     </w:lvl>
   </w:abstractNum>
   <w:abstractNum w:abstractNumId="99334">
-    <w:nsid w:val="a485888d"/>
+    <w:nsid w:val="ba269855"/>
     <w:multiLevelType w:val="multilevel"/>
     <w:lvl w:ilvl="0">
       <w:start w:val="4"/>
@@ -1790,7 +1870,7 @@
     </w:lvl>
   </w:abstractNum>
   <w:abstractNum w:abstractNumId="99335">
-    <w:nsid w:val="aef83425"/>
+    <w:nsid w:val="afa54e73"/>
     <w:multiLevelType w:val="multilevel"/>
     <w:lvl w:ilvl="0">
       <w:start w:val="5"/>
@@ -1878,7 +1958,7 @@
     </w:lvl>
   </w:abstractNum>
   <w:abstractNum w:abstractNumId="99336">
-    <w:nsid w:val="d2fb687d"/>
+    <w:nsid w:val="506bec4d"/>
     <w:multiLevelType w:val="multilevel"/>
     <w:lvl w:ilvl="0">
       <w:start w:val="6"/>
@@ -1966,7 +2046,7 @@
     </w:lvl>
   </w:abstractNum>
   <w:abstractNum w:abstractNumId="99337">
-    <w:nsid w:val="336bff07"/>
+    <w:nsid w:val="ddaa482a"/>
     <w:multiLevelType w:val="multilevel"/>
     <w:lvl w:ilvl="0">
       <w:start w:val="7"/>
@@ -2054,7 +2134,7 @@
     </w:lvl>
   </w:abstractNum>
   <w:abstractNum w:abstractNumId="99338">
-    <w:nsid w:val="ccf67d3f"/>
+    <w:nsid w:val="a9a9dcc8"/>
     <w:multiLevelType w:val="multilevel"/>
     <w:lvl w:ilvl="0">
       <w:start w:val="8"/>
@@ -2142,7 +2222,7 @@
     </w:lvl>
   </w:abstractNum>
   <w:abstractNum w:abstractNumId="99339">
-    <w:nsid w:val="bfe99f7a"/>
+    <w:nsid w:val="8e7895bc"/>
     <w:multiLevelType w:val="multilevel"/>
     <w:lvl w:ilvl="0">
       <w:start w:val="9"/>
@@ -2230,7 +2310,7 @@
     </w:lvl>
   </w:abstractNum>
   <w:abstractNum w:abstractNumId="993310">
-    <w:nsid w:val="158819be"/>
+    <w:nsid w:val="39fb7639"/>
     <w:multiLevelType w:val="multilevel"/>
     <w:lvl w:ilvl="0">
       <w:start w:val="10"/>

</xml_diff>

<commit_message>
updating curves on dispersal graphs
</commit_message>
<xml_diff>
--- a/DispersalSimulation/PaperOutput/ResultsDispersalSimulation.docx
+++ b/DispersalSimulation/PaperOutput/ResultsDispersalSimulation.docx
@@ -41,7 +41,7 @@
         <w:pStyle w:val="Date"/>
       </w:pPr>
       <w:r>
-        <w:t xml:space="preserve">10</w:t>
+        <w:t xml:space="preserve">24</w:t>
       </w:r>
       <w:r>
         <w:t xml:space="preserve"> </w:t>
@@ -143,54 +143,6 @@
     </w:p>
     <w:p>
       <w:pPr>
-        <w:pStyle w:val="FirstParagraph"/>
-      </w:pPr>
-      <w:r>
-        <w:t xml:space="preserve">[This is a figure caption for the metsurv figure</w:t>
-      </w:r>
-      <w:r>
-        <w:t xml:space="preserve"> </w:t>
-      </w:r>
-      <w:r>
-        <w:t xml:space="preserve">]</w:t>
-      </w:r>
-    </w:p>
-    <w:p>
-      <w:pPr>
-        <w:pStyle w:val="BodyText"/>
-      </w:pPr>
-      <w:r>
-        <w:t xml:space="preserve">[This is a figure caption for the metsurv figure but number 2</w:t>
-      </w:r>
-      <w:r>
-        <w:t xml:space="preserve"> </w:t>
-      </w:r>
-      <w:r>
-        <w:t xml:space="preserve">]</w:t>
-      </w:r>
-    </w:p>
-    <w:p>
-      <w:pPr>
-        <w:pStyle w:val="BodyText"/>
-      </w:pPr>
-      <w:r>
-        <w:t xml:space="preserve">see figure</w:t>
-      </w:r>
-      <w:r>
-        <w:t xml:space="preserve"> </w:t>
-      </w:r>
-      <w:r>
-        <w:t xml:space="preserve"> </w:t>
-      </w:r>
-      <w:r>
-        <w:t xml:space="preserve">or try the figure</w:t>
-      </w:r>
-      <w:r>
-        <w:t xml:space="preserve"> </w:t>
-      </w:r>
-    </w:p>
-    <w:p>
-      <w:pPr>
         <w:pStyle w:val="Heading2"/>
       </w:pPr>
       <w:bookmarkStart w:id="23" w:name="metapopulation-survival-against-population-survival"/>
@@ -207,7 +159,7 @@
         <w:rPr>
           <w:rStyle w:val="VerbatimChar"/>
         </w:rPr>
-        <w:t xml:space="preserve">Warning: Removed 26 rows containing missing values (geom_point).</w:t>
+        <w:t xml:space="preserve">Warning: Removed 24 rows containing missing values (geom_point).</w:t>
       </w:r>
     </w:p>
     <w:p>
@@ -218,7 +170,7 @@
         <w:rPr>
           <w:rStyle w:val="VerbatimChar"/>
         </w:rPr>
-        <w:t xml:space="preserve">Warning: Removed 64 rows containing missing values (geom_smooth).</w:t>
+        <w:t xml:space="preserve">Warning: Removed 122 rows containing missing values (geom_smooth).</w:t>
       </w:r>
     </w:p>
     <w:p>
@@ -310,6 +262,26 @@
         <w:rPr>
           <w:rStyle w:val="VerbatimChar"/>
         </w:rPr>
+        <w:t xml:space="preserve">Warning in loop_apply(n, do.ply): prediction from a rank-deficient fit may</w:t>
+      </w:r>
+      <w:r>
+        <w:br w:type="textWrapping"/>
+      </w:r>
+      <w:r>
+        <w:rPr>
+          <w:rStyle w:val="VerbatimChar"/>
+        </w:rPr>
+        <w:t xml:space="preserve">be misleading</w:t>
+      </w:r>
+    </w:p>
+    <w:p>
+      <w:pPr>
+        <w:pStyle w:val="SourceCode"/>
+      </w:pPr>
+      <w:r>
+        <w:rPr>
+          <w:rStyle w:val="VerbatimChar"/>
+        </w:rPr>
         <w:t xml:space="preserve">rj.GD </w:t>
       </w:r>
       <w:r>
@@ -506,17 +478,6 @@
         <w:rPr>
           <w:rStyle w:val="VerbatimChar"/>
         </w:rPr>
-        <w:t xml:space="preserve">Warning: Removed 94 rows containing missing values (geom_smooth).</w:t>
-      </w:r>
-    </w:p>
-    <w:p>
-      <w:pPr>
-        <w:pStyle w:val="SourceCode"/>
-      </w:pPr>
-      <w:r>
-        <w:rPr>
-          <w:rStyle w:val="VerbatimChar"/>
-        </w:rPr>
         <w:t xml:space="preserve">rj.GD </w:t>
       </w:r>
       <w:r>
@@ -586,29 +547,7 @@
         <w:rPr>
           <w:rStyle w:val="VerbatimChar"/>
         </w:rPr>
-        <w:t xml:space="preserve">Warning: Removed 1 rows containing non-finite values (stat_smooth).</w:t>
-      </w:r>
-    </w:p>
-    <w:p>
-      <w:pPr>
-        <w:pStyle w:val="SourceCode"/>
-      </w:pPr>
-      <w:r>
-        <w:rPr>
-          <w:rStyle w:val="VerbatimChar"/>
-        </w:rPr>
-        <w:t xml:space="preserve">Warning: Removed 1 rows containing missing values (geom_point).</w:t>
-      </w:r>
-    </w:p>
-    <w:p>
-      <w:pPr>
-        <w:pStyle w:val="SourceCode"/>
-      </w:pPr>
-      <w:r>
-        <w:rPr>
-          <w:rStyle w:val="VerbatimChar"/>
-        </w:rPr>
-        <w:t xml:space="preserve">Warning: Removed 14 rows containing missing values (geom_smooth).</w:t>
+        <w:t xml:space="preserve">Warning: Removed 6 rows containing missing values (geom_smooth).</w:t>
       </w:r>
     </w:p>
     <w:p>
@@ -814,12 +753,12 @@
           <wp:inline>
             <wp:extent cx="5500150" cy="2750075"/>
             <wp:effectExtent b="0" l="0" r="0" t="0"/>
-            <wp:docPr descr="" title="" id="1" name="Picture"/>
+            <wp:docPr descr="" id="1" name="Picture"/>
             <a:graphic>
               <a:graphicData uri="http://schemas.openxmlformats.org/drawingml/2006/picture">
                 <pic:pic>
                   <pic:nvPicPr>
-                    <pic:cNvPr descr="C:\Users\Ruth\git\ruthubc\DispersalSimulation\PaperOutput\ResultsDispersalSimulation_files/figure-docx/EnvVarDisp-1.png" id="0" name="Picture"/>
+                    <pic:cNvPr descr="C:\Work\EclipseNeonWorkspace\ruthubc\DispersalSimulation\PaperOutput\ResultsDispersalSimulation_files/figure-docx/EnvVarDisp-1.png" id="0" name="Picture"/>
                     <pic:cNvPicPr>
                       <a:picLocks noChangeArrowheads="1" noChangeAspect="1"/>
                     </pic:cNvPicPr>
@@ -907,7 +846,7 @@
         <w:rPr>
           <w:rStyle w:val="VerbatimChar"/>
         </w:rPr>
-        <w:t xml:space="preserve">Warning: Removed 1 rows containing non-finite values (stat_smooth).</w:t>
+        <w:t xml:space="preserve">Warning: Removed 492 rows containing missing values (geom_point).</w:t>
       </w:r>
     </w:p>
     <w:p>
@@ -918,18 +857,7 @@
         <w:rPr>
           <w:rStyle w:val="VerbatimChar"/>
         </w:rPr>
-        <w:t xml:space="preserve">Warning: Removed 534 rows containing missing values (geom_point).</w:t>
-      </w:r>
-    </w:p>
-    <w:p>
-      <w:pPr>
-        <w:pStyle w:val="SourceCode"/>
-      </w:pPr>
-      <w:r>
-        <w:rPr>
-          <w:rStyle w:val="VerbatimChar"/>
-        </w:rPr>
-        <w:t xml:space="preserve">Warning: Removed 87 rows containing missing values (geom_smooth).</w:t>
+        <w:t xml:space="preserve">Warning: Removed 85 rows containing missing values (geom_smooth).</w:t>
       </w:r>
     </w:p>
     <w:p>
@@ -941,12 +869,12 @@
           <wp:inline>
             <wp:extent cx="5500150" cy="2750075"/>
             <wp:effectExtent b="0" l="0" r="0" t="0"/>
-            <wp:docPr descr="" title="" id="1" name="Picture"/>
+            <wp:docPr descr="" id="1" name="Picture"/>
             <a:graphic>
               <a:graphicData uri="http://schemas.openxmlformats.org/drawingml/2006/picture">
                 <pic:pic>
                   <pic:nvPicPr>
-                    <pic:cNvPr descr="C:\Users\Ruth\git\ruthubc\DispersalSimulation\PaperOutput\ResultsDispersalSimulation_files/figure-docx/EnvMetSurvPop-1.png" id="0" name="Picture"/>
+                    <pic:cNvPr descr="C:\Work\EclipseNeonWorkspace\ruthubc\DispersalSimulation\PaperOutput\ResultsDispersalSimulation_files/figure-docx/EnvMetSurvPop-1.png" id="0" name="Picture"/>
                     <pic:cNvPicPr>
                       <a:picLocks noChangeArrowheads="1" noChangeAspect="1"/>
                     </pic:cNvPicPr>
@@ -1012,7 +940,7 @@
         <w:rPr>
           <w:rStyle w:val="VerbatimChar"/>
         </w:rPr>
-        <w:t xml:space="preserve">Warning in predict.lm(model, newdata = data.frame(x = xseq), se.fit = se, :</w:t>
+        <w:t xml:space="preserve">Warning in loop_apply(n, do.ply): prediction from a rank-deficient fit may</w:t>
       </w:r>
       <w:r>
         <w:br w:type="textWrapping"/>
@@ -1021,7 +949,7 @@
         <w:rPr>
           <w:rStyle w:val="VerbatimChar"/>
         </w:rPr>
-        <w:t xml:space="preserve">prediction from a rank-deficient fit may be misleading</w:t>
+        <w:t xml:space="preserve">be misleading</w:t>
       </w:r>
       <w:r>
         <w:br w:type="textWrapping"/>
@@ -1039,7 +967,7 @@
         <w:rPr>
           <w:rStyle w:val="VerbatimChar"/>
         </w:rPr>
-        <w:t xml:space="preserve">Warning in predict.lm(model, newdata = data.frame(x = xseq), se.fit = se, :</w:t>
+        <w:t xml:space="preserve">Warning in loop_apply(n, do.ply): prediction from a rank-deficient fit may</w:t>
       </w:r>
       <w:r>
         <w:br w:type="textWrapping"/>
@@ -1048,7 +976,7 @@
         <w:rPr>
           <w:rStyle w:val="VerbatimChar"/>
         </w:rPr>
-        <w:t xml:space="preserve">prediction from a rank-deficient fit may be misleading</w:t>
+        <w:t xml:space="preserve">be misleading</w:t>
       </w:r>
       <w:r>
         <w:br w:type="textWrapping"/>
@@ -1066,7 +994,7 @@
         <w:rPr>
           <w:rStyle w:val="VerbatimChar"/>
         </w:rPr>
-        <w:t xml:space="preserve">Warning in predict.lm(model, newdata = data.frame(x = xseq), se.fit = se, :</w:t>
+        <w:t xml:space="preserve">Warning in loop_apply(n, do.ply): prediction from a rank-deficient fit may</w:t>
       </w:r>
       <w:r>
         <w:br w:type="textWrapping"/>
@@ -1075,7 +1003,7 @@
         <w:rPr>
           <w:rStyle w:val="VerbatimChar"/>
         </w:rPr>
-        <w:t xml:space="preserve">prediction from a rank-deficient fit may be misleading</w:t>
+        <w:t xml:space="preserve">be misleading</w:t>
       </w:r>
       <w:r>
         <w:br w:type="textWrapping"/>
@@ -1093,7 +1021,7 @@
         <w:rPr>
           <w:rStyle w:val="VerbatimChar"/>
         </w:rPr>
-        <w:t xml:space="preserve">Warning in predict.lm(model, newdata = data.frame(x = xseq), se.fit = se, :</w:t>
+        <w:t xml:space="preserve">Warning in loop_apply(n, do.ply): prediction from a rank-deficient fit may</w:t>
       </w:r>
       <w:r>
         <w:br w:type="textWrapping"/>
@@ -1102,7 +1030,7 @@
         <w:rPr>
           <w:rStyle w:val="VerbatimChar"/>
         </w:rPr>
-        <w:t xml:space="preserve">prediction from a rank-deficient fit may be misleading</w:t>
+        <w:t xml:space="preserve">be misleading</w:t>
       </w:r>
       <w:r>
         <w:br w:type="textWrapping"/>
@@ -1120,7 +1048,7 @@
         <w:rPr>
           <w:rStyle w:val="VerbatimChar"/>
         </w:rPr>
-        <w:t xml:space="preserve">Warning in predict.lm(model, newdata = data.frame(x = xseq), se.fit = se, :</w:t>
+        <w:t xml:space="preserve">Warning in loop_apply(n, do.ply): prediction from a rank-deficient fit may</w:t>
       </w:r>
       <w:r>
         <w:br w:type="textWrapping"/>
@@ -1129,7 +1057,7 @@
         <w:rPr>
           <w:rStyle w:val="VerbatimChar"/>
         </w:rPr>
-        <w:t xml:space="preserve">prediction from a rank-deficient fit may be misleading</w:t>
+        <w:t xml:space="preserve">be misleading</w:t>
       </w:r>
       <w:r>
         <w:br w:type="textWrapping"/>
@@ -1147,7 +1075,7 @@
         <w:rPr>
           <w:rStyle w:val="VerbatimChar"/>
         </w:rPr>
-        <w:t xml:space="preserve">Warning in predict.lm(model, newdata = data.frame(x = xseq), se.fit = se, :</w:t>
+        <w:t xml:space="preserve">Warning in loop_apply(n, do.ply): prediction from a rank-deficient fit may</w:t>
       </w:r>
       <w:r>
         <w:br w:type="textWrapping"/>
@@ -1156,7 +1084,7 @@
         <w:rPr>
           <w:rStyle w:val="VerbatimChar"/>
         </w:rPr>
-        <w:t xml:space="preserve">prediction from a rank-deficient fit may be misleading</w:t>
+        <w:t xml:space="preserve">be misleading</w:t>
       </w:r>
     </w:p>
     <w:p>
@@ -1168,12 +1096,12 @@
           <wp:inline>
             <wp:extent cx="6858000" cy="2400299"/>
             <wp:effectExtent b="0" l="0" r="0" t="0"/>
-            <wp:docPr descr="" title="" id="1" name="Picture"/>
+            <wp:docPr descr="" id="1" name="Picture"/>
             <a:graphic>
               <a:graphicData uri="http://schemas.openxmlformats.org/drawingml/2006/picture">
                 <pic:pic>
                   <pic:nvPicPr>
-                    <pic:cNvPr descr="C:\Users\Ruth\git\ruthubc\DispersalSimulation\PaperOutput\ResultsDispersalSimulation_files/figure-docx/EnvMetDisp-1.png" id="0" name="Picture"/>
+                    <pic:cNvPr descr="C:\Work\EclipseNeonWorkspace\ruthubc\DispersalSimulation\PaperOutput\ResultsDispersalSimulation_files/figure-docx/EnvMetDisp-1.png" id="0" name="Picture"/>
                     <pic:cNvPicPr>
                       <a:picLocks noChangeArrowheads="1" noChangeAspect="1"/>
                     </pic:cNvPicPr>
@@ -1437,7 +1365,7 @@
     </w:lvl>
   </w:abstractNum>
   <w:abstractNum w:abstractNumId="990">
-    <w:nsid w:val="41ba901b"/>
+    <w:nsid w:val="1d9b66ba"/>
     <w:multiLevelType w:val="multilevel"/>
     <w:lvl w:ilvl="0">
       <w:numFmt w:val="bullet"/>
@@ -1518,7 +1446,7 @@
     </w:lvl>
   </w:abstractNum>
   <w:abstractNum w:abstractNumId="99331">
-    <w:nsid w:val="1c535d9e"/>
+    <w:nsid w:val="1a5be242"/>
     <w:multiLevelType w:val="multilevel"/>
     <w:lvl w:ilvl="0">
       <w:start w:val="1"/>
@@ -1606,7 +1534,7 @@
     </w:lvl>
   </w:abstractNum>
   <w:abstractNum w:abstractNumId="99332">
-    <w:nsid w:val="54f246f4"/>
+    <w:nsid w:val="aac7881d"/>
     <w:multiLevelType w:val="multilevel"/>
     <w:lvl w:ilvl="0">
       <w:start w:val="2"/>
@@ -1694,7 +1622,7 @@
     </w:lvl>
   </w:abstractNum>
   <w:abstractNum w:abstractNumId="99333">
-    <w:nsid w:val="ddc6b78c"/>
+    <w:nsid w:val="a7089732"/>
     <w:multiLevelType w:val="multilevel"/>
     <w:lvl w:ilvl="0">
       <w:start w:val="3"/>
@@ -1782,7 +1710,7 @@
     </w:lvl>
   </w:abstractNum>
   <w:abstractNum w:abstractNumId="99334">
-    <w:nsid w:val="ba269855"/>
+    <w:nsid w:val="c99d8670"/>
     <w:multiLevelType w:val="multilevel"/>
     <w:lvl w:ilvl="0">
       <w:start w:val="4"/>
@@ -1870,7 +1798,7 @@
     </w:lvl>
   </w:abstractNum>
   <w:abstractNum w:abstractNumId="99335">
-    <w:nsid w:val="afa54e73"/>
+    <w:nsid w:val="8c11c1e4"/>
     <w:multiLevelType w:val="multilevel"/>
     <w:lvl w:ilvl="0">
       <w:start w:val="5"/>
@@ -1958,7 +1886,7 @@
     </w:lvl>
   </w:abstractNum>
   <w:abstractNum w:abstractNumId="99336">
-    <w:nsid w:val="506bec4d"/>
+    <w:nsid w:val="e311e424"/>
     <w:multiLevelType w:val="multilevel"/>
     <w:lvl w:ilvl="0">
       <w:start w:val="6"/>
@@ -2046,7 +1974,7 @@
     </w:lvl>
   </w:abstractNum>
   <w:abstractNum w:abstractNumId="99337">
-    <w:nsid w:val="ddaa482a"/>
+    <w:nsid w:val="1131b6cd"/>
     <w:multiLevelType w:val="multilevel"/>
     <w:lvl w:ilvl="0">
       <w:start w:val="7"/>
@@ -2134,7 +2062,7 @@
     </w:lvl>
   </w:abstractNum>
   <w:abstractNum w:abstractNumId="99338">
-    <w:nsid w:val="a9a9dcc8"/>
+    <w:nsid w:val="6934beac"/>
     <w:multiLevelType w:val="multilevel"/>
     <w:lvl w:ilvl="0">
       <w:start w:val="8"/>
@@ -2222,7 +2150,7 @@
     </w:lvl>
   </w:abstractNum>
   <w:abstractNum w:abstractNumId="99339">
-    <w:nsid w:val="8e7895bc"/>
+    <w:nsid w:val="ac8ce2b0"/>
     <w:multiLevelType w:val="multilevel"/>
     <w:lvl w:ilvl="0">
       <w:start w:val="9"/>
@@ -2310,7 +2238,7 @@
     </w:lvl>
   </w:abstractNum>
   <w:abstractNum w:abstractNumId="993310">
-    <w:nsid w:val="39fb7639"/>
+    <w:nsid w:val="2b8912b8"/>
     <w:multiLevelType w:val="multilevel"/>
     <w:lvl w:ilvl="0">
       <w:start w:val="10"/>

</xml_diff>

<commit_message>
dispersal results after LA
</commit_message>
<xml_diff>
--- a/DispersalSimulation/PaperOutput/ResultsDispersalSimulation.docx
+++ b/DispersalSimulation/PaperOutput/ResultsDispersalSimulation.docx
@@ -41,13 +41,13 @@
         <w:pStyle w:val="Date"/>
       </w:pPr>
       <w:r>
-        <w:t xml:space="preserve">24</w:t>
+        <w:t xml:space="preserve">05</w:t>
       </w:r>
       <w:r>
         <w:t xml:space="preserve"> </w:t>
       </w:r>
       <w:r>
-        <w:t xml:space="preserve">April,</w:t>
+        <w:t xml:space="preserve">May,</w:t>
       </w:r>
       <w:r>
         <w:t xml:space="preserve"> </w:t>
@@ -159,7 +159,7 @@
         <w:rPr>
           <w:rStyle w:val="VerbatimChar"/>
         </w:rPr>
-        <w:t xml:space="preserve">Warning: Removed 24 rows containing missing values (geom_point).</w:t>
+        <w:t xml:space="preserve">Warning: Removed 30 rows containing missing values (geom_point).</w:t>
       </w:r>
     </w:p>
     <w:p>
@@ -205,7 +205,7 @@
         <w:rPr>
           <w:i/>
         </w:rPr>
-        <w:t xml:space="preserve">Figure [MetSurvPop]: Population survival against metapopulation survival,</w:t>
+        <w:t xml:space="preserve">Figure [MetSurvPop]: Population survival against metapopulation survival time,</w:t>
       </w:r>
       <w:r>
         <w:rPr>
@@ -846,7 +846,7 @@
         <w:rPr>
           <w:rStyle w:val="VerbatimChar"/>
         </w:rPr>
-        <w:t xml:space="preserve">Warning: Removed 492 rows containing missing values (geom_point).</w:t>
+        <w:t xml:space="preserve">Warning: Removed 512 rows containing missing values (geom_point).</w:t>
       </w:r>
     </w:p>
     <w:p>
@@ -1365,7 +1365,7 @@
     </w:lvl>
   </w:abstractNum>
   <w:abstractNum w:abstractNumId="990">
-    <w:nsid w:val="1d9b66ba"/>
+    <w:nsid w:val="4dc027d1"/>
     <w:multiLevelType w:val="multilevel"/>
     <w:lvl w:ilvl="0">
       <w:numFmt w:val="bullet"/>
@@ -1446,7 +1446,7 @@
     </w:lvl>
   </w:abstractNum>
   <w:abstractNum w:abstractNumId="99331">
-    <w:nsid w:val="1a5be242"/>
+    <w:nsid w:val="382fefc7"/>
     <w:multiLevelType w:val="multilevel"/>
     <w:lvl w:ilvl="0">
       <w:start w:val="1"/>
@@ -1534,7 +1534,7 @@
     </w:lvl>
   </w:abstractNum>
   <w:abstractNum w:abstractNumId="99332">
-    <w:nsid w:val="aac7881d"/>
+    <w:nsid w:val="718d8c24"/>
     <w:multiLevelType w:val="multilevel"/>
     <w:lvl w:ilvl="0">
       <w:start w:val="2"/>
@@ -1622,7 +1622,7 @@
     </w:lvl>
   </w:abstractNum>
   <w:abstractNum w:abstractNumId="99333">
-    <w:nsid w:val="a7089732"/>
+    <w:nsid w:val="e979967e"/>
     <w:multiLevelType w:val="multilevel"/>
     <w:lvl w:ilvl="0">
       <w:start w:val="3"/>
@@ -1710,7 +1710,7 @@
     </w:lvl>
   </w:abstractNum>
   <w:abstractNum w:abstractNumId="99334">
-    <w:nsid w:val="c99d8670"/>
+    <w:nsid w:val="64f94874"/>
     <w:multiLevelType w:val="multilevel"/>
     <w:lvl w:ilvl="0">
       <w:start w:val="4"/>
@@ -1798,7 +1798,7 @@
     </w:lvl>
   </w:abstractNum>
   <w:abstractNum w:abstractNumId="99335">
-    <w:nsid w:val="8c11c1e4"/>
+    <w:nsid w:val="b024da45"/>
     <w:multiLevelType w:val="multilevel"/>
     <w:lvl w:ilvl="0">
       <w:start w:val="5"/>
@@ -1886,7 +1886,7 @@
     </w:lvl>
   </w:abstractNum>
   <w:abstractNum w:abstractNumId="99336">
-    <w:nsid w:val="e311e424"/>
+    <w:nsid w:val="3114bd02"/>
     <w:multiLevelType w:val="multilevel"/>
     <w:lvl w:ilvl="0">
       <w:start w:val="6"/>
@@ -1974,7 +1974,7 @@
     </w:lvl>
   </w:abstractNum>
   <w:abstractNum w:abstractNumId="99337">
-    <w:nsid w:val="1131b6cd"/>
+    <w:nsid w:val="8a34dd08"/>
     <w:multiLevelType w:val="multilevel"/>
     <w:lvl w:ilvl="0">
       <w:start w:val="7"/>
@@ -2062,7 +2062,7 @@
     </w:lvl>
   </w:abstractNum>
   <w:abstractNum w:abstractNumId="99338">
-    <w:nsid w:val="6934beac"/>
+    <w:nsid w:val="e3c50794"/>
     <w:multiLevelType w:val="multilevel"/>
     <w:lvl w:ilvl="0">
       <w:start w:val="8"/>
@@ -2150,7 +2150,7 @@
     </w:lvl>
   </w:abstractNum>
   <w:abstractNum w:abstractNumId="99339">
-    <w:nsid w:val="ac8ce2b0"/>
+    <w:nsid w:val="5c999ea3"/>
     <w:multiLevelType w:val="multilevel"/>
     <w:lvl w:ilvl="0">
       <w:start w:val="9"/>
@@ -2238,7 +2238,7 @@
     </w:lvl>
   </w:abstractNum>
   <w:abstractNum w:abstractNumId="993310">
-    <w:nsid w:val="2b8912b8"/>
+    <w:nsid w:val="cdbbf31d"/>
     <w:multiLevelType w:val="multilevel"/>
     <w:lvl w:ilvl="0">
       <w:start w:val="10"/>

</xml_diff>